<commit_message>
added requirements module of the project documentation
</commit_message>
<xml_diff>
--- a/Documentation/Project_Documentation (4).docx
+++ b/Documentation/Project_Documentation (4).docx
@@ -224,167 +224,79 @@
           <w:sz w:val="44"/>
           <w:szCs w:val="44"/>
         </w:rPr>
-        <w:t xml:space="preserve">Priyanka </w:t>
-      </w:r>
-      <w:proofErr w:type="spellStart"/>
-      <w:r>
+        <w:t>Priyanka Bodapati</w:t>
+      </w:r>
+    </w:p>
+    <w:p>
+      <w:pPr>
+        <w:jc w:val="center"/>
         <w:rPr>
           <w:color w:val="000000"/>
           <w:sz w:val="44"/>
           <w:szCs w:val="44"/>
         </w:rPr>
-        <w:t>Bodapati</w:t>
-      </w:r>
-      <w:proofErr w:type="spellEnd"/>
-    </w:p>
-    <w:p>
-      <w:pPr>
-        <w:jc w:val="center"/>
+      </w:pPr>
+      <w:r>
         <w:rPr>
           <w:color w:val="000000"/>
           <w:sz w:val="44"/>
           <w:szCs w:val="44"/>
         </w:rPr>
-      </w:pPr>
-      <w:proofErr w:type="spellStart"/>
-      <w:r>
+        <w:t>Deepthi Tejaswani Chokka</w:t>
+      </w:r>
+    </w:p>
+    <w:p>
+      <w:pPr>
+        <w:jc w:val="center"/>
         <w:rPr>
           <w:color w:val="000000"/>
           <w:sz w:val="44"/>
           <w:szCs w:val="44"/>
         </w:rPr>
-        <w:t>Deepthi</w:t>
-      </w:r>
-      <w:proofErr w:type="spellEnd"/>
+      </w:pPr>
       <w:r>
         <w:rPr>
           <w:color w:val="000000"/>
           <w:sz w:val="44"/>
           <w:szCs w:val="44"/>
         </w:rPr>
-        <w:t xml:space="preserve"> </w:t>
-      </w:r>
-      <w:proofErr w:type="spellStart"/>
-      <w:r>
+        <w:t>Nikitha Kethireddy</w:t>
+      </w:r>
+    </w:p>
+    <w:p>
+      <w:pPr>
+        <w:jc w:val="center"/>
         <w:rPr>
           <w:color w:val="000000"/>
           <w:sz w:val="44"/>
           <w:szCs w:val="44"/>
         </w:rPr>
-        <w:t>Tejaswani</w:t>
-      </w:r>
-      <w:proofErr w:type="spellEnd"/>
+      </w:pPr>
       <w:r>
         <w:rPr>
           <w:color w:val="000000"/>
           <w:sz w:val="44"/>
           <w:szCs w:val="44"/>
         </w:rPr>
-        <w:t xml:space="preserve"> </w:t>
-      </w:r>
-      <w:proofErr w:type="spellStart"/>
+        <w:t>Suma Soma</w:t>
+      </w:r>
+    </w:p>
+    <w:p>
+      <w:pPr>
+        <w:jc w:val="center"/>
+        <w:rPr>
+          <w:sz w:val="44"/>
+          <w:szCs w:val="44"/>
+        </w:rPr>
+      </w:pPr>
       <w:r>
         <w:rPr>
           <w:color w:val="000000"/>
           <w:sz w:val="44"/>
           <w:szCs w:val="44"/>
         </w:rPr>
-        <w:t>Chokka</w:t>
-      </w:r>
-      <w:proofErr w:type="spellEnd"/>
-    </w:p>
-    <w:p>
-      <w:pPr>
-        <w:jc w:val="center"/>
-        <w:rPr>
-          <w:color w:val="000000"/>
-          <w:sz w:val="44"/>
-          <w:szCs w:val="44"/>
-        </w:rPr>
-      </w:pPr>
-      <w:proofErr w:type="spellStart"/>
-      <w:r>
-        <w:rPr>
-          <w:color w:val="000000"/>
-          <w:sz w:val="44"/>
-          <w:szCs w:val="44"/>
-        </w:rPr>
-        <w:t>Nikitha</w:t>
-      </w:r>
-      <w:proofErr w:type="spellEnd"/>
-      <w:r>
-        <w:rPr>
-          <w:color w:val="000000"/>
-          <w:sz w:val="44"/>
-          <w:szCs w:val="44"/>
-        </w:rPr>
-        <w:t xml:space="preserve"> </w:t>
-      </w:r>
-      <w:proofErr w:type="spellStart"/>
-      <w:r>
-        <w:rPr>
-          <w:color w:val="000000"/>
-          <w:sz w:val="44"/>
-          <w:szCs w:val="44"/>
-        </w:rPr>
-        <w:t>Kethireddy</w:t>
-      </w:r>
-      <w:proofErr w:type="spellEnd"/>
-    </w:p>
-    <w:p>
-      <w:pPr>
-        <w:jc w:val="center"/>
-        <w:rPr>
-          <w:color w:val="000000"/>
-          <w:sz w:val="44"/>
-          <w:szCs w:val="44"/>
-        </w:rPr>
-      </w:pPr>
-      <w:r>
-        <w:rPr>
-          <w:color w:val="000000"/>
-          <w:sz w:val="44"/>
-          <w:szCs w:val="44"/>
-        </w:rPr>
-        <w:t>Suma Soma</w:t>
-      </w:r>
-    </w:p>
-    <w:p>
-      <w:pPr>
-        <w:jc w:val="center"/>
-        <w:rPr>
-          <w:sz w:val="44"/>
-          <w:szCs w:val="44"/>
-        </w:rPr>
-      </w:pPr>
-      <w:proofErr w:type="spellStart"/>
-      <w:r>
-        <w:rPr>
-          <w:color w:val="000000"/>
-          <w:sz w:val="44"/>
-          <w:szCs w:val="44"/>
-        </w:rPr>
-        <w:t>Sushma</w:t>
-      </w:r>
-      <w:proofErr w:type="spellEnd"/>
-      <w:r>
-        <w:rPr>
-          <w:color w:val="000000"/>
-          <w:sz w:val="44"/>
-          <w:szCs w:val="44"/>
-        </w:rPr>
-        <w:t xml:space="preserve"> </w:t>
-      </w:r>
-      <w:proofErr w:type="spellStart"/>
-      <w:r>
-        <w:rPr>
-          <w:color w:val="000000"/>
-          <w:sz w:val="44"/>
-          <w:szCs w:val="44"/>
-        </w:rPr>
-        <w:t>Yedugani</w:t>
-      </w:r>
-      <w:proofErr w:type="spellEnd"/>
+        <w:t>Sushma Yedugani</w:t>
+      </w:r>
     </w:p>
     <w:p>
       <w:pPr>
@@ -502,12 +414,6 @@
         <w:gridCol w:w="3072"/>
       </w:tblGrid>
       <w:tr>
-        <w:tblPrEx>
-          <w:tblCellMar>
-            <w:top w:w="0" w:type="dxa"/>
-            <w:bottom w:w="0" w:type="dxa"/>
-          </w:tblCellMar>
-        </w:tblPrEx>
         <w:tc>
           <w:tcPr>
             <w:tcW w:w="1188" w:type="dxa"/>
@@ -610,12 +516,6 @@
         </w:tc>
       </w:tr>
       <w:tr>
-        <w:tblPrEx>
-          <w:tblCellMar>
-            <w:top w:w="0" w:type="dxa"/>
-            <w:bottom w:w="0" w:type="dxa"/>
-          </w:tblCellMar>
-        </w:tblPrEx>
         <w:tc>
           <w:tcPr>
             <w:tcW w:w="1188" w:type="dxa"/>
@@ -654,12 +554,6 @@
         </w:tc>
       </w:tr>
       <w:tr>
-        <w:tblPrEx>
-          <w:tblCellMar>
-            <w:top w:w="0" w:type="dxa"/>
-            <w:bottom w:w="0" w:type="dxa"/>
-          </w:tblCellMar>
-        </w:tblPrEx>
         <w:tc>
           <w:tcPr>
             <w:tcW w:w="1188" w:type="dxa"/>
@@ -686,12 +580,6 @@
         </w:tc>
       </w:tr>
       <w:tr>
-        <w:tblPrEx>
-          <w:tblCellMar>
-            <w:top w:w="0" w:type="dxa"/>
-            <w:bottom w:w="0" w:type="dxa"/>
-          </w:tblCellMar>
-        </w:tblPrEx>
         <w:tc>
           <w:tcPr>
             <w:tcW w:w="1188" w:type="dxa"/>
@@ -718,12 +606,6 @@
         </w:tc>
       </w:tr>
       <w:tr>
-        <w:tblPrEx>
-          <w:tblCellMar>
-            <w:top w:w="0" w:type="dxa"/>
-            <w:bottom w:w="0" w:type="dxa"/>
-          </w:tblCellMar>
-        </w:tblPrEx>
         <w:tc>
           <w:tcPr>
             <w:tcW w:w="1188" w:type="dxa"/>
@@ -791,12 +673,6 @@
         <w:gridCol w:w="2268"/>
       </w:tblGrid>
       <w:tr>
-        <w:tblPrEx>
-          <w:tblCellMar>
-            <w:top w:w="0" w:type="dxa"/>
-            <w:bottom w:w="0" w:type="dxa"/>
-          </w:tblCellMar>
-        </w:tblPrEx>
         <w:tc>
           <w:tcPr>
             <w:tcW w:w="2394" w:type="dxa"/>
@@ -915,12 +791,6 @@
         </w:tc>
       </w:tr>
       <w:tr>
-        <w:tblPrEx>
-          <w:tblCellMar>
-            <w:top w:w="0" w:type="dxa"/>
-            <w:bottom w:w="0" w:type="dxa"/>
-          </w:tblCellMar>
-        </w:tblPrEx>
         <w:tc>
           <w:tcPr>
             <w:tcW w:w="2394" w:type="dxa"/>
@@ -995,12 +865,6 @@
         </w:tc>
       </w:tr>
       <w:tr>
-        <w:tblPrEx>
-          <w:tblCellMar>
-            <w:top w:w="0" w:type="dxa"/>
-            <w:bottom w:w="0" w:type="dxa"/>
-          </w:tblCellMar>
-        </w:tblPrEx>
         <w:tc>
           <w:tcPr>
             <w:tcW w:w="2394" w:type="dxa"/>
@@ -1063,12 +927,6 @@
         </w:tc>
       </w:tr>
       <w:tr>
-        <w:tblPrEx>
-          <w:tblCellMar>
-            <w:top w:w="0" w:type="dxa"/>
-            <w:bottom w:w="0" w:type="dxa"/>
-          </w:tblCellMar>
-        </w:tblPrEx>
         <w:tc>
           <w:tcPr>
             <w:tcW w:w="2394" w:type="dxa"/>
@@ -4332,11 +4190,13 @@
         <w:jc w:val="left"/>
         <w:rPr>
           <w:rStyle w:val="Strong"/>
-        </w:rPr>
-      </w:pPr>
-      <w:r>
-        <w:rPr>
-          <w:rStyle w:val="Strong"/>
+          <w:b/>
+        </w:rPr>
+      </w:pPr>
+      <w:r>
+        <w:rPr>
+          <w:rStyle w:val="Strong"/>
+          <w:b/>
         </w:rPr>
         <w:t>User Characteristics</w:t>
       </w:r>
@@ -4444,11 +4304,13 @@
         <w:jc w:val="left"/>
         <w:rPr>
           <w:rStyle w:val="Strong"/>
-        </w:rPr>
-      </w:pPr>
-      <w:r>
-        <w:rPr>
-          <w:rStyle w:val="Strong"/>
+          <w:b/>
+        </w:rPr>
+      </w:pPr>
+      <w:r>
+        <w:rPr>
+          <w:rStyle w:val="Strong"/>
+          <w:b/>
         </w:rPr>
         <w:t>General Constraints</w:t>
       </w:r>
@@ -4615,11 +4477,13 @@
         <w:jc w:val="left"/>
         <w:rPr>
           <w:rStyle w:val="Strong"/>
-        </w:rPr>
-      </w:pPr>
-      <w:r>
-        <w:rPr>
-          <w:rStyle w:val="Strong"/>
+          <w:b/>
+        </w:rPr>
+      </w:pPr>
+      <w:r>
+        <w:rPr>
+          <w:rStyle w:val="Strong"/>
+          <w:b/>
         </w:rPr>
         <w:lastRenderedPageBreak/>
         <w:t>Assumptions and Dependencies</w:t>
@@ -4737,135 +4601,1138 @@
         </w:rPr>
         <w:t>.</w:t>
       </w:r>
+    </w:p>
+    <w:p>
+      <w:pPr>
+        <w:rPr>
+          <w:rStyle w:val="Strong"/>
+          <w:b w:val="0"/>
+        </w:rPr>
+      </w:pPr>
+    </w:p>
+    <w:p>
+      <w:pPr>
+        <w:rPr>
+          <w:rStyle w:val="Strong"/>
+          <w:b w:val="0"/>
+        </w:rPr>
+      </w:pPr>
+      <w:r>
+        <w:rPr>
+          <w:rStyle w:val="Strong"/>
+          <w:b w:val="0"/>
+        </w:rPr>
+        <w:t>The users can check the status of the order</w:t>
+      </w:r>
+      <w:r>
+        <w:rPr>
+          <w:rStyle w:val="Strong"/>
+          <w:b w:val="0"/>
+        </w:rPr>
+        <w:t>.</w:t>
+      </w:r>
+    </w:p>
+    <w:p>
+      <w:pPr>
+        <w:rPr>
+          <w:rStyle w:val="Strong"/>
+          <w:b w:val="0"/>
+        </w:rPr>
+      </w:pPr>
+    </w:p>
+    <w:p>
+      <w:pPr>
+        <w:rPr>
+          <w:rStyle w:val="Strong"/>
+          <w:color w:val="0D0D0D"/>
+        </w:rPr>
+      </w:pPr>
+      <w:r>
+        <w:rPr>
+          <w:rStyle w:val="Strong"/>
+          <w:color w:val="0D0D0D"/>
+        </w:rPr>
+        <w:t>Dependencies:</w:t>
+      </w:r>
+    </w:p>
+    <w:p>
+      <w:pPr>
+        <w:rPr>
+          <w:rStyle w:val="Strong"/>
+          <w:color w:val="0D0D0D"/>
+        </w:rPr>
+      </w:pPr>
+    </w:p>
+    <w:p>
+      <w:pPr>
+        <w:rPr>
+          <w:rStyle w:val="Strong"/>
+          <w:b w:val="0"/>
+        </w:rPr>
+      </w:pPr>
+      <w:r>
+        <w:rPr>
+          <w:rStyle w:val="Strong"/>
+          <w:b w:val="0"/>
+        </w:rPr>
+        <w:t>Owners need to purchase different products from different vendors</w:t>
+      </w:r>
+    </w:p>
+    <w:p>
+      <w:pPr>
+        <w:pStyle w:val="Title"/>
+        <w:rPr>
+          <w:rStyle w:val="Strong"/>
+        </w:rPr>
+      </w:pPr>
+    </w:p>
+    <w:p>
+      <w:pPr>
+        <w:pStyle w:val="Title"/>
+        <w:rPr>
+          <w:rStyle w:val="Strong"/>
+        </w:rPr>
+      </w:pPr>
+    </w:p>
+    <w:p>
+      <w:pPr>
+        <w:pStyle w:val="Title"/>
+        <w:rPr>
+          <w:rStyle w:val="Strong"/>
+        </w:rPr>
+      </w:pPr>
+    </w:p>
+    <w:p>
+      <w:pPr>
+        <w:pStyle w:val="Title"/>
+        <w:rPr>
+          <w:rStyle w:val="Strong"/>
+          <w:b/>
+        </w:rPr>
+      </w:pPr>
+      <w:r>
+        <w:rPr>
+          <w:rStyle w:val="Strong"/>
+          <w:b/>
+        </w:rPr>
+        <w:t>3. Specific Requirements</w:t>
+      </w:r>
+    </w:p>
+    <w:p>
+      <w:pPr>
+        <w:spacing w:after="160" w:line="259" w:lineRule="auto"/>
+        <w:ind w:left="1080"/>
+        <w:rPr>
+          <w:rFonts w:ascii="Times New Roman" w:eastAsia="Times New Roman" w:hAnsi="Times New Roman"/>
+        </w:rPr>
+      </w:pPr>
+    </w:p>
+    <w:p>
+      <w:pPr>
+        <w:pStyle w:val="Heading1"/>
+      </w:pPr>
+      <w:r>
+        <w:t>3.2. Functional Requirement</w:t>
+      </w:r>
+    </w:p>
+    <w:p/>
+    <w:p>
+      <w:pPr>
+        <w:pStyle w:val="Heading1"/>
+      </w:pPr>
+      <w:r>
+        <w:t>Customer:</w:t>
+      </w:r>
+    </w:p>
+    <w:p/>
+    <w:p>
+      <w:pPr>
+        <w:numPr>
+          <w:ilvl w:val="0"/>
+          <w:numId w:val="10"/>
+        </w:numPr>
+      </w:pPr>
+      <w:r>
+        <w:rPr>
+          <w:b/>
+        </w:rPr>
+        <w:t>Welcome page:</w:t>
+      </w:r>
+      <w:r>
+        <w:t xml:space="preserve"> This is the initial screen which is displayed as soon as the app runs. It displays three buttons namely sign in, signup and skip buttons wherein sign in and signup buttons, further have their own individual functionality and skip button enables the user to redirect to the homepage so as to view the items.</w:t>
+      </w:r>
+    </w:p>
+    <w:p/>
+    <w:p>
+      <w:pPr>
+        <w:numPr>
+          <w:ilvl w:val="0"/>
+          <w:numId w:val="10"/>
+        </w:numPr>
+      </w:pPr>
+      <w:r>
+        <w:rPr>
+          <w:b/>
+        </w:rPr>
+        <w:t>Login</w:t>
+      </w:r>
+      <w:r>
+        <w:rPr>
+          <w:b/>
+        </w:rPr>
+        <w:t xml:space="preserve"> in Page:</w:t>
+      </w:r>
+      <w:r>
+        <w:t xml:space="preserve"> As soon as the user clicks upon the sign-in button, entering username and password so as to log in successfully after validating.</w:t>
+      </w:r>
+    </w:p>
+    <w:p/>
+    <w:p>
+      <w:pPr>
+        <w:numPr>
+          <w:ilvl w:val="0"/>
+          <w:numId w:val="10"/>
+        </w:numPr>
+      </w:pPr>
+      <w:r>
+        <w:rPr>
+          <w:b/>
+        </w:rPr>
+        <w:t>Sign</w:t>
+      </w:r>
+      <w:r>
+        <w:rPr>
+          <w:b/>
+        </w:rPr>
+        <w:t xml:space="preserve"> u</w:t>
+      </w:r>
+      <w:r>
+        <w:rPr>
+          <w:b/>
+        </w:rPr>
+        <w:t>p Page:</w:t>
+      </w:r>
+      <w:r>
+        <w:t xml:space="preserve"> As soon as the user clicks on signup button, the user has to register into the app wherein they have to type certain basic information about them.</w:t>
+      </w:r>
+    </w:p>
+    <w:p>
+      <w:pPr>
+        <w:pStyle w:val="ListParagraph"/>
+      </w:pPr>
+    </w:p>
+    <w:p>
+      <w:pPr>
+        <w:numPr>
+          <w:ilvl w:val="0"/>
+          <w:numId w:val="10"/>
+        </w:numPr>
+      </w:pPr>
+      <w:r>
+        <w:rPr>
+          <w:b/>
+        </w:rPr>
+        <w:t>Reset Password:</w:t>
+      </w:r>
+      <w:r>
+        <w:t xml:space="preserve"> If user forgets his password. He can reset his password by requesting to reset password link to his registered email. </w:t>
+      </w:r>
+    </w:p>
+    <w:p/>
+    <w:p>
+      <w:pPr>
+        <w:numPr>
+          <w:ilvl w:val="0"/>
+          <w:numId w:val="10"/>
+        </w:numPr>
+        <w:rPr>
+          <w:b/>
+        </w:rPr>
+      </w:pPr>
+      <w:r>
+        <w:rPr>
+          <w:b/>
+        </w:rPr>
+        <w:t>Home Page:</w:t>
+      </w:r>
+      <w:r>
+        <w:t xml:space="preserve"> This page displays all of the products list in grid format. </w:t>
+      </w:r>
+    </w:p>
+    <w:p>
+      <w:pPr>
+        <w:pStyle w:val="ListParagraph"/>
+        <w:rPr>
+          <w:b/>
+        </w:rPr>
+      </w:pPr>
+    </w:p>
+    <w:p>
+      <w:pPr>
+        <w:numPr>
+          <w:ilvl w:val="0"/>
+          <w:numId w:val="14"/>
+        </w:numPr>
+      </w:pPr>
+      <w:r>
+        <w:rPr>
+          <w:b/>
+        </w:rPr>
+        <w:lastRenderedPageBreak/>
+        <w:t xml:space="preserve">Search bar: </w:t>
+      </w:r>
+      <w:r>
+        <w:t>There is a search bar to type for product name or some related information,</w:t>
+      </w:r>
+    </w:p>
+    <w:p>
+      <w:pPr>
+        <w:rPr>
+          <w:b/>
+        </w:rPr>
+      </w:pPr>
+    </w:p>
+    <w:p>
+      <w:pPr>
+        <w:numPr>
+          <w:ilvl w:val="0"/>
+          <w:numId w:val="14"/>
+        </w:numPr>
+      </w:pPr>
+      <w:r>
+        <w:rPr>
+          <w:b/>
+        </w:rPr>
+        <w:t>Fi</w:t>
+      </w:r>
+      <w:r>
+        <w:rPr>
+          <w:b/>
+        </w:rPr>
+        <w:t>lter</w:t>
+      </w:r>
+      <w:r>
+        <w:rPr>
+          <w:b/>
+        </w:rPr>
+        <w:t xml:space="preserve"> for</w:t>
+      </w:r>
+      <w:r>
+        <w:rPr>
+          <w:b/>
+        </w:rPr>
+        <w:t xml:space="preserve"> searching</w:t>
+      </w:r>
+      <w:r>
+        <w:rPr>
+          <w:b/>
+        </w:rPr>
+        <w:t xml:space="preserve"> a Product:</w:t>
+      </w:r>
+      <w:r>
+        <w:t xml:space="preserve"> The process of filtration for a particular product is done based upon the category or.</w:t>
+      </w:r>
+    </w:p>
+    <w:p/>
+    <w:p/>
+    <w:p>
+      <w:pPr>
+        <w:numPr>
+          <w:ilvl w:val="0"/>
+          <w:numId w:val="10"/>
+        </w:numPr>
+      </w:pPr>
+      <w:r>
+        <w:rPr>
+          <w:b/>
+        </w:rPr>
+        <w:t>Wish list:</w:t>
+      </w:r>
+      <w:r>
+        <w:t xml:space="preserve"> User can shortlist the products to wish list further can be added to cart.</w:t>
+      </w:r>
+    </w:p>
+    <w:p>
+      <w:pPr>
+        <w:ind w:left="720"/>
+        <w:rPr>
+          <w:b/>
+        </w:rPr>
+      </w:pPr>
+    </w:p>
+    <w:p>
+      <w:pPr>
+        <w:numPr>
+          <w:ilvl w:val="0"/>
+          <w:numId w:val="13"/>
+        </w:numPr>
+      </w:pPr>
+      <w:r>
+        <w:rPr>
+          <w:b/>
+        </w:rPr>
+        <w:t xml:space="preserve">Delete: </w:t>
+      </w:r>
+      <w:r>
+        <w:t>User can delete the shortlisted products from the wish list.</w:t>
+      </w:r>
+    </w:p>
+    <w:p/>
+    <w:p>
+      <w:pPr>
+        <w:numPr>
+          <w:ilvl w:val="0"/>
+          <w:numId w:val="10"/>
+        </w:numPr>
+      </w:pPr>
+      <w:r>
+        <w:rPr>
+          <w:b/>
+        </w:rPr>
+        <w:t>Add to Cart:</w:t>
+      </w:r>
+      <w:r>
+        <w:t xml:space="preserve"> This functionality is used to add products to their cart from any of their product collection lists on their homepage and from wish list page.</w:t>
+      </w:r>
+    </w:p>
+    <w:p/>
+    <w:p>
+      <w:pPr>
+        <w:numPr>
+          <w:ilvl w:val="0"/>
+          <w:numId w:val="12"/>
+        </w:numPr>
+      </w:pPr>
+      <w:r>
+        <w:rPr>
+          <w:b/>
+        </w:rPr>
+        <w:t>Quantity</w:t>
+      </w:r>
+      <w:r>
+        <w:t>: User can change the quantity of the product.</w:t>
+      </w:r>
+    </w:p>
+    <w:p>
+      <w:pPr>
+        <w:ind w:left="720"/>
+      </w:pPr>
+    </w:p>
+    <w:p>
+      <w:pPr>
+        <w:numPr>
+          <w:ilvl w:val="0"/>
+          <w:numId w:val="12"/>
+        </w:numPr>
+      </w:pPr>
+      <w:r>
+        <w:rPr>
+          <w:b/>
+        </w:rPr>
+        <w:t>Delete</w:t>
+      </w:r>
+      <w:r>
+        <w:t>: User can delete the product from cart list placing final order.</w:t>
+      </w:r>
+    </w:p>
+    <w:p>
+      <w:pPr>
+        <w:ind w:left="720"/>
+      </w:pPr>
+    </w:p>
+    <w:p>
+      <w:pPr>
+        <w:numPr>
+          <w:ilvl w:val="0"/>
+          <w:numId w:val="10"/>
+        </w:numPr>
+      </w:pPr>
+      <w:r>
+        <w:rPr>
+          <w:b/>
+        </w:rPr>
+        <w:t>Checkout:</w:t>
+      </w:r>
+      <w:r>
+        <w:t xml:space="preserve"> This is used to quickly buy the product they are viewing.</w:t>
+      </w:r>
+    </w:p>
+    <w:p>
+      <w:pPr>
+        <w:ind w:left="720"/>
+      </w:pPr>
+    </w:p>
+    <w:p>
+      <w:pPr>
+        <w:numPr>
+          <w:ilvl w:val="0"/>
+          <w:numId w:val="10"/>
+        </w:numPr>
+      </w:pPr>
+      <w:r>
+        <w:rPr>
+          <w:b/>
+        </w:rPr>
+        <w:t>Offers:</w:t>
+      </w:r>
+      <w:r>
+        <w:t xml:space="preserve"> There is an option to apply PROMO CODE. This provides a discount to the overall items in the cart.</w:t>
+      </w:r>
+    </w:p>
+    <w:p/>
+    <w:p>
+      <w:pPr>
+        <w:numPr>
+          <w:ilvl w:val="0"/>
+          <w:numId w:val="10"/>
+        </w:numPr>
+      </w:pPr>
+      <w:r>
+        <w:rPr>
+          <w:b/>
+        </w:rPr>
+        <w:t>Order history:</w:t>
+      </w:r>
+      <w:r>
+        <w:t xml:space="preserve">  keep track of all current and past orders and their status in the order process.</w:t>
+      </w:r>
+    </w:p>
+    <w:p/>
+    <w:p>
+      <w:pPr>
+        <w:numPr>
+          <w:ilvl w:val="0"/>
+          <w:numId w:val="10"/>
+        </w:numPr>
+      </w:pPr>
+      <w:r>
+        <w:rPr>
+          <w:b/>
+        </w:rPr>
+        <w:t>Sign-O</w:t>
+      </w:r>
+      <w:r>
+        <w:rPr>
+          <w:b/>
+        </w:rPr>
+        <w:t>ut:</w:t>
+      </w:r>
+      <w:r>
+        <w:t xml:space="preserve"> This button sign out the currently signed-in user. When no user is signed in, pressing this button has no effect.</w:t>
+      </w:r>
+    </w:p>
+    <w:p/>
+    <w:p>
+      <w:pPr>
+        <w:numPr>
+          <w:ilvl w:val="0"/>
+          <w:numId w:val="10"/>
+        </w:numPr>
+      </w:pPr>
+      <w:r>
+        <w:rPr>
+          <w:b/>
+        </w:rPr>
+        <w:t>Contact us:</w:t>
+      </w:r>
+      <w:r>
+        <w:t xml:space="preserve"> This is used to provide a set of contacts so as to reach people for assistance.</w:t>
+      </w:r>
+    </w:p>
+    <w:p/>
+    <w:p>
+      <w:pPr>
+        <w:numPr>
+          <w:ilvl w:val="0"/>
+          <w:numId w:val="10"/>
+        </w:numPr>
+      </w:pPr>
+      <w:r>
+        <w:rPr>
+          <w:b/>
+        </w:rPr>
+        <w:t>Share</w:t>
+      </w:r>
+      <w:r>
+        <w:rPr>
+          <w:b/>
+        </w:rPr>
+        <w:t xml:space="preserve"> App</w:t>
+      </w:r>
+      <w:r>
+        <w:rPr>
+          <w:b/>
+        </w:rPr>
+        <w:t>:</w:t>
+      </w:r>
+      <w:r>
+        <w:t xml:space="preserve"> This is used to share this application with other users.</w:t>
+      </w:r>
+    </w:p>
+    <w:p/>
+    <w:p>
+      <w:pPr>
+        <w:numPr>
+          <w:ilvl w:val="0"/>
+          <w:numId w:val="10"/>
+        </w:numPr>
+      </w:pPr>
+      <w:r>
+        <w:rPr>
+          <w:b/>
+        </w:rPr>
+        <w:t>About U</w:t>
+      </w:r>
+      <w:r>
+        <w:rPr>
+          <w:b/>
+        </w:rPr>
+        <w:t>s:</w:t>
+      </w:r>
+      <w:r>
+        <w:t xml:space="preserve"> This gives a detailed information of about the application.</w:t>
+      </w:r>
+    </w:p>
+    <w:p/>
+    <w:p>
+      <w:pPr>
+        <w:numPr>
+          <w:ilvl w:val="0"/>
+          <w:numId w:val="10"/>
+        </w:numPr>
+      </w:pPr>
+      <w:r>
+        <w:rPr>
+          <w:b/>
+        </w:rPr>
+        <w:t>FAQ’s:</w:t>
+      </w:r>
+      <w:r>
+        <w:t xml:space="preserve"> Provides information about frequently asked questions.</w:t>
+      </w:r>
+    </w:p>
+    <w:p>
+      <w:pPr>
+        <w:pStyle w:val="ListParagraph"/>
+      </w:pPr>
+    </w:p>
+    <w:p/>
+    <w:p/>
+    <w:p/>
+    <w:p>
+      <w:pPr>
+        <w:pStyle w:val="Heading1"/>
+      </w:pPr>
+      <w:r>
+        <w:t>Admin:</w:t>
+      </w:r>
+    </w:p>
+    <w:p/>
+    <w:p>
+      <w:pPr>
+        <w:numPr>
+          <w:ilvl w:val="0"/>
+          <w:numId w:val="11"/>
+        </w:numPr>
+      </w:pPr>
+      <w:r>
+        <w:rPr>
+          <w:b/>
+        </w:rPr>
+        <w:t>Login</w:t>
+      </w:r>
+      <w:r>
+        <w:rPr>
+          <w:b/>
+        </w:rPr>
+        <w:t xml:space="preserve"> in Page:</w:t>
+      </w:r>
+      <w:r>
+        <w:t xml:space="preserve"> As soon as the admin gives his login details and clicks upon the sign-in button, it validates the details to log in successfully.</w:t>
+      </w:r>
+    </w:p>
+    <w:p>
+      <w:pPr>
+        <w:ind w:left="720"/>
+      </w:pPr>
+    </w:p>
+    <w:p>
+      <w:pPr>
+        <w:numPr>
+          <w:ilvl w:val="0"/>
+          <w:numId w:val="11"/>
+        </w:numPr>
+      </w:pPr>
+      <w:r>
+        <w:rPr>
+          <w:b/>
+        </w:rPr>
+        <w:lastRenderedPageBreak/>
+        <w:t>Home page for admin:</w:t>
+      </w:r>
+      <w:r>
+        <w:t xml:space="preserve"> After login, this page will show the list of all categories.</w:t>
+      </w:r>
+    </w:p>
+    <w:p>
+      <w:pPr>
+        <w:ind w:left="720"/>
+        <w:rPr>
+          <w:b/>
+        </w:rPr>
+      </w:pPr>
+    </w:p>
+    <w:p>
+      <w:pPr>
+        <w:numPr>
+          <w:ilvl w:val="0"/>
+          <w:numId w:val="16"/>
+        </w:numPr>
+        <w:rPr>
+          <w:b/>
+        </w:rPr>
+      </w:pPr>
+      <w:r>
+        <w:rPr>
+          <w:b/>
+        </w:rPr>
+        <w:t xml:space="preserve">Add new products: </w:t>
+      </w:r>
+      <w:r>
+        <w:t>Whenever the admin clicks on category, it show a form with fields name, price and description of the product.</w:t>
+      </w:r>
+    </w:p>
+    <w:p/>
+    <w:p>
+      <w:pPr>
+        <w:numPr>
+          <w:ilvl w:val="0"/>
+          <w:numId w:val="11"/>
+        </w:numPr>
+        <w:rPr>
+          <w:b/>
+        </w:rPr>
+      </w:pPr>
+      <w:r>
+        <w:rPr>
+          <w:b/>
+        </w:rPr>
+        <w:t>M</w:t>
+      </w:r>
+      <w:r>
+        <w:rPr>
+          <w:b/>
+        </w:rPr>
+        <w:t>anaging products page:</w:t>
+      </w:r>
+    </w:p>
+    <w:p>
+      <w:pPr>
+        <w:pStyle w:val="ListParagraph"/>
+        <w:rPr>
+          <w:b/>
+        </w:rPr>
+      </w:pPr>
+    </w:p>
+    <w:p>
+      <w:pPr>
+        <w:ind w:left="720"/>
+        <w:rPr>
+          <w:b/>
+        </w:rPr>
+      </w:pPr>
+      <w:r>
+        <w:t>This shows the list of products already added.</w:t>
+      </w:r>
+    </w:p>
+    <w:p>
+      <w:pPr>
+        <w:ind w:left="720"/>
+        <w:rPr>
+          <w:b/>
+        </w:rPr>
+      </w:pPr>
+    </w:p>
+    <w:p>
+      <w:pPr>
+        <w:numPr>
+          <w:ilvl w:val="0"/>
+          <w:numId w:val="15"/>
+        </w:numPr>
+      </w:pPr>
+      <w:r>
+        <w:rPr>
+          <w:b/>
+        </w:rPr>
+        <w:t xml:space="preserve">Edit product details: </w:t>
+      </w:r>
+      <w:r>
+        <w:t>Whenever admin clicks on the product it allows to edit the price, name, and description.</w:t>
+      </w:r>
+    </w:p>
+    <w:p>
+      <w:pPr>
+        <w:ind w:left="720"/>
+      </w:pPr>
+    </w:p>
+    <w:p>
+      <w:pPr>
+        <w:numPr>
+          <w:ilvl w:val="0"/>
+          <w:numId w:val="15"/>
+        </w:numPr>
+      </w:pPr>
+      <w:r>
+        <w:rPr>
+          <w:b/>
+        </w:rPr>
+        <w:t xml:space="preserve">Delete Product: </w:t>
+      </w:r>
+      <w:r>
+        <w:t>There will be a delete button below every product, whenever the admin clicks on delete, it asks for confirmation to delete.</w:t>
+      </w:r>
+    </w:p>
+    <w:p>
+      <w:pPr>
+        <w:ind w:left="720"/>
+        <w:rPr>
+          <w:b/>
+        </w:rPr>
+      </w:pPr>
+    </w:p>
+    <w:p>
+      <w:pPr>
+        <w:ind w:left="720"/>
+        <w:rPr>
+          <w:b/>
+        </w:rPr>
+      </w:pPr>
+    </w:p>
+    <w:p>
+      <w:pPr>
+        <w:numPr>
+          <w:ilvl w:val="0"/>
+          <w:numId w:val="11"/>
+        </w:numPr>
+        <w:rPr>
+          <w:b/>
+        </w:rPr>
+      </w:pPr>
+      <w:r>
+        <w:rPr>
+          <w:b/>
+        </w:rPr>
+        <w:t>Check for orders placed:</w:t>
+      </w:r>
+    </w:p>
+    <w:p>
+      <w:pPr>
+        <w:ind w:left="720"/>
+        <w:rPr>
+          <w:b/>
+        </w:rPr>
+      </w:pPr>
+    </w:p>
+    <w:p>
+      <w:pPr>
+        <w:ind w:left="720"/>
+      </w:pPr>
+      <w:r>
+        <w:t>This page shows all the orders so far ordered by customers.</w:t>
+      </w:r>
+    </w:p>
+    <w:p>
+      <w:pPr>
+        <w:ind w:left="720"/>
+      </w:pPr>
+    </w:p>
+    <w:p>
+      <w:pPr>
+        <w:ind w:left="720"/>
+      </w:pPr>
+    </w:p>
+    <w:p>
+      <w:pPr>
+        <w:ind w:left="720"/>
+      </w:pPr>
+    </w:p>
+    <w:p>
+      <w:pPr>
+        <w:ind w:left="720"/>
+      </w:pPr>
+    </w:p>
+    <w:p>
+      <w:pPr>
+        <w:ind w:left="720"/>
+      </w:pPr>
+    </w:p>
+    <w:p>
+      <w:pPr>
+        <w:ind w:left="720"/>
+      </w:pPr>
+    </w:p>
+    <w:p>
+      <w:pPr>
+        <w:ind w:left="720"/>
+      </w:pPr>
+    </w:p>
+    <w:p>
+      <w:pPr>
+        <w:ind w:left="720"/>
+      </w:pPr>
+    </w:p>
+    <w:p>
+      <w:pPr>
+        <w:ind w:left="720"/>
+      </w:pPr>
+    </w:p>
+    <w:p>
+      <w:pPr>
+        <w:ind w:left="720"/>
+      </w:pPr>
+    </w:p>
+    <w:p>
+      <w:pPr>
+        <w:ind w:left="720"/>
+      </w:pPr>
+    </w:p>
+    <w:p>
+      <w:pPr>
+        <w:ind w:left="720"/>
+      </w:pPr>
+    </w:p>
+    <w:p>
+      <w:pPr>
+        <w:ind w:left="720"/>
+      </w:pPr>
+    </w:p>
+    <w:p>
+      <w:pPr>
+        <w:ind w:left="720"/>
+      </w:pPr>
+    </w:p>
+    <w:p>
+      <w:pPr>
+        <w:ind w:left="720"/>
+      </w:pPr>
+    </w:p>
+    <w:p>
+      <w:pPr>
+        <w:ind w:left="720"/>
+      </w:pPr>
+    </w:p>
+    <w:p>
+      <w:pPr>
+        <w:ind w:left="720"/>
+      </w:pPr>
+    </w:p>
+    <w:p>
+      <w:pPr>
+        <w:pStyle w:val="Title"/>
+        <w:jc w:val="left"/>
+        <w:rPr>
+          <w:b w:val="0"/>
+          <w:sz w:val="24"/>
+        </w:rPr>
+      </w:pPr>
+    </w:p>
+    <w:p>
+      <w:pPr>
+        <w:pStyle w:val="Title"/>
+        <w:jc w:val="left"/>
+        <w:rPr>
+          <w:b w:val="0"/>
+          <w:sz w:val="24"/>
+        </w:rPr>
+      </w:pPr>
+    </w:p>
+    <w:p>
+      <w:pPr>
+        <w:pStyle w:val="Title"/>
+        <w:jc w:val="left"/>
+        <w:rPr>
+          <w:b w:val="0"/>
+          <w:sz w:val="24"/>
+        </w:rPr>
+      </w:pPr>
+    </w:p>
+    <w:p>
+      <w:pPr>
+        <w:pStyle w:val="Title"/>
+        <w:jc w:val="left"/>
+        <w:rPr>
+          <w:b w:val="0"/>
+          <w:sz w:val="24"/>
+        </w:rPr>
+      </w:pPr>
+    </w:p>
+    <w:p>
+      <w:pPr>
+        <w:pStyle w:val="Title"/>
+        <w:jc w:val="left"/>
+        <w:rPr>
+          <w:b w:val="0"/>
+          <w:sz w:val="24"/>
+        </w:rPr>
+      </w:pPr>
+    </w:p>
+    <w:p>
+      <w:pPr>
+        <w:pStyle w:val="Title"/>
+        <w:jc w:val="left"/>
+        <w:rPr>
+          <w:b w:val="0"/>
+          <w:sz w:val="24"/>
+        </w:rPr>
+      </w:pPr>
+    </w:p>
+    <w:p>
+      <w:pPr>
+        <w:pStyle w:val="Title"/>
+        <w:jc w:val="left"/>
+        <w:rPr>
+          <w:b w:val="0"/>
+          <w:sz w:val="24"/>
+        </w:rPr>
+      </w:pPr>
+    </w:p>
+    <w:p>
+      <w:pPr>
+        <w:pStyle w:val="Title"/>
+        <w:jc w:val="left"/>
+        <w:rPr>
+          <w:b w:val="0"/>
+          <w:sz w:val="24"/>
+        </w:rPr>
+      </w:pPr>
+    </w:p>
+    <w:p>
+      <w:pPr>
+        <w:pStyle w:val="Title"/>
+        <w:jc w:val="left"/>
+        <w:rPr>
+          <w:b w:val="0"/>
+          <w:sz w:val="24"/>
+        </w:rPr>
+      </w:pPr>
+    </w:p>
+    <w:p>
+      <w:pPr>
+        <w:pStyle w:val="Heading1"/>
+        <w:numPr>
+          <w:ilvl w:val="1"/>
+          <w:numId w:val="9"/>
+        </w:numPr>
+      </w:pPr>
+      <w:r>
+        <w:lastRenderedPageBreak/>
+        <w:t>Use Cases</w:t>
+      </w:r>
+    </w:p>
+    <w:p/>
+    <w:p>
+      <w:pPr>
+        <w:rPr>
+          <w:noProof/>
+        </w:rPr>
+      </w:pPr>
+      <w:r>
+        <w:rPr>
+          <w:noProof/>
+        </w:rPr>
+        <w:drawing>
+          <wp:inline distT="0" distB="0" distL="0" distR="0">
+            <wp:extent cx="5943600" cy="4295775"/>
+            <wp:effectExtent l="0" t="0" r="0" b="9525"/>
+            <wp:docPr id="1" name="Picture 1"/>
+            <wp:cNvGraphicFramePr>
+              <a:graphicFrameLocks xmlns:a="http://schemas.openxmlformats.org/drawingml/2006/main" noChangeAspect="1"/>
+            </wp:cNvGraphicFramePr>
+            <a:graphic xmlns:a="http://schemas.openxmlformats.org/drawingml/2006/main">
+              <a:graphicData uri="http://schemas.openxmlformats.org/drawingml/2006/picture">
+                <pic:pic xmlns:pic="http://schemas.openxmlformats.org/drawingml/2006/picture">
+                  <pic:nvPicPr>
+                    <pic:cNvPr id="0" name="Picture 1"/>
+                    <pic:cNvPicPr>
+                      <a:picLocks noChangeAspect="1" noChangeArrowheads="1"/>
+                    </pic:cNvPicPr>
+                  </pic:nvPicPr>
+                  <pic:blipFill>
+                    <a:blip r:embed="rId14">
+                      <a:extLst>
+                        <a:ext uri="{28A0092B-C50C-407E-A947-70E740481C1C}">
+                          <a14:useLocalDpi xmlns:a14="http://schemas.microsoft.com/office/drawing/2010/main" val="0"/>
+                        </a:ext>
+                      </a:extLst>
+                    </a:blip>
+                    <a:srcRect/>
+                    <a:stretch>
+                      <a:fillRect/>
+                    </a:stretch>
+                  </pic:blipFill>
+                  <pic:spPr bwMode="auto">
+                    <a:xfrm>
+                      <a:off x="0" y="0"/>
+                      <a:ext cx="5943600" cy="4295775"/>
+                    </a:xfrm>
+                    <a:prstGeom prst="rect">
+                      <a:avLst/>
+                    </a:prstGeom>
+                    <a:noFill/>
+                    <a:ln>
+                      <a:noFill/>
+                    </a:ln>
+                  </pic:spPr>
+                </pic:pic>
+              </a:graphicData>
+            </a:graphic>
+          </wp:inline>
+        </w:drawing>
+      </w:r>
+    </w:p>
+    <w:p>
+      <w:pPr>
+        <w:jc w:val="center"/>
+      </w:pPr>
+      <w:r>
+        <w:rPr>
+          <w:noProof/>
+        </w:rPr>
+        <w:t>The image reference is given in the references.</w:t>
+      </w:r>
+    </w:p>
+    <w:p>
+      <w:pPr>
+        <w:pStyle w:val="Title"/>
+        <w:rPr>
+          <w:rStyle w:val="Strong"/>
+        </w:rPr>
+      </w:pPr>
+      <w:r>
+        <w:br w:type="page"/>
+      </w:r>
+    </w:p>
+    <w:p>
+      <w:pPr>
+        <w:pStyle w:val="Title"/>
+        <w:rPr>
+          <w:rStyle w:val="Strong"/>
+        </w:rPr>
+      </w:pPr>
+    </w:p>
+    <w:p>
+      <w:pPr>
+        <w:pStyle w:val="Title"/>
+        <w:jc w:val="left"/>
+        <w:rPr>
+          <w:rStyle w:val="Strong"/>
+        </w:rPr>
+      </w:pPr>
+    </w:p>
+    <w:p>
       <w:bookmarkStart w:id="4" w:name="_GoBack"/>
       <w:bookmarkEnd w:id="4"/>
     </w:p>
-    <w:p>
-      <w:pPr>
-        <w:rPr>
-          <w:rStyle w:val="Strong"/>
-          <w:b w:val="0"/>
-        </w:rPr>
-      </w:pPr>
-    </w:p>
-    <w:p>
-      <w:pPr>
-        <w:rPr>
-          <w:rStyle w:val="Strong"/>
-          <w:b w:val="0"/>
-        </w:rPr>
-      </w:pPr>
-      <w:r>
-        <w:rPr>
-          <w:rStyle w:val="Strong"/>
-          <w:b w:val="0"/>
-        </w:rPr>
-        <w:t>The users can check the status of the order</w:t>
-      </w:r>
-      <w:r>
-        <w:rPr>
-          <w:rStyle w:val="Strong"/>
-          <w:b w:val="0"/>
-        </w:rPr>
-        <w:t>.</w:t>
-      </w:r>
-    </w:p>
-    <w:p>
-      <w:pPr>
-        <w:rPr>
-          <w:rStyle w:val="Strong"/>
-          <w:b w:val="0"/>
-        </w:rPr>
-      </w:pPr>
-    </w:p>
-    <w:p>
-      <w:pPr>
-        <w:rPr>
-          <w:rStyle w:val="Strong"/>
-          <w:color w:val="0D0D0D"/>
-        </w:rPr>
-      </w:pPr>
-      <w:r>
-        <w:rPr>
-          <w:rStyle w:val="Strong"/>
-          <w:color w:val="0D0D0D"/>
-        </w:rPr>
-        <w:t>Dependencies:</w:t>
-      </w:r>
-    </w:p>
-    <w:p>
-      <w:pPr>
-        <w:rPr>
-          <w:rStyle w:val="Strong"/>
-          <w:color w:val="0D0D0D"/>
-        </w:rPr>
-      </w:pPr>
-    </w:p>
-    <w:p>
-      <w:pPr>
-        <w:rPr>
-          <w:rStyle w:val="Strong"/>
-          <w:b w:val="0"/>
-        </w:rPr>
-      </w:pPr>
-      <w:r>
-        <w:rPr>
-          <w:rStyle w:val="Strong"/>
-          <w:b w:val="0"/>
-        </w:rPr>
-        <w:t>Owners need to purchase different products from different vendors</w:t>
-      </w:r>
-    </w:p>
-    <w:p>
-      <w:pPr>
-        <w:pStyle w:val="Title"/>
-        <w:rPr>
-          <w:rStyle w:val="Strong"/>
-        </w:rPr>
-      </w:pPr>
-    </w:p>
-    <w:p>
-      <w:pPr>
-        <w:pStyle w:val="Title"/>
-        <w:rPr>
-          <w:rStyle w:val="Strong"/>
-        </w:rPr>
-      </w:pPr>
-    </w:p>
-    <w:p>
-      <w:pPr>
-        <w:pStyle w:val="Title"/>
-        <w:rPr>
-          <w:rStyle w:val="Strong"/>
-        </w:rPr>
-      </w:pPr>
-    </w:p>
-    <w:p>
-      <w:pPr>
-        <w:pStyle w:val="Title"/>
-        <w:rPr>
-          <w:rStyle w:val="Strong"/>
-        </w:rPr>
-      </w:pPr>
-    </w:p>
-    <w:p>
-      <w:pPr>
-        <w:pStyle w:val="Title"/>
-        <w:rPr>
-          <w:rStyle w:val="Strong"/>
-        </w:rPr>
-      </w:pPr>
-    </w:p>
-    <w:p>
-      <w:pPr>
-        <w:pStyle w:val="Title"/>
-        <w:jc w:val="left"/>
-        <w:rPr>
-          <w:rStyle w:val="Strong"/>
-        </w:rPr>
-      </w:pPr>
-    </w:p>
-    <w:p/>
     <w:sectPr>
       <w:pgSz w:w="12240" w:h="15840"/>
       <w:pgMar w:top="1440" w:right="1440" w:bottom="1440" w:left="1440" w:header="720" w:footer="720" w:gutter="0"/>
@@ -4908,10 +5775,7 @@
       </w:tabs>
     </w:pPr>
     <w:r>
-      <w:t>Soft</w:t>
-    </w:r>
-    <w:r>
-      <w:t>w</w:t>
+      <w:t>Softw</w:t>
     </w:r>
     <w:r>
       <w:t>are Requirements Specification</w:t>
@@ -4946,7 +5810,7 @@
         <w:rStyle w:val="PageNumber"/>
         <w:noProof/>
       </w:rPr>
-      <w:t>8</w:t>
+      <w:t>12</w:t>
     </w:r>
     <w:r>
       <w:rPr>
@@ -5116,6 +5980,119 @@
     </w:lvl>
   </w:abstractNum>
   <w:abstractNum w:abstractNumId="1" w15:restartNumberingAfterBreak="0">
+    <w:nsid w:val="0B350FEA"/>
+    <w:multiLevelType w:val="hybridMultilevel"/>
+    <w:tmpl w:val="5266648C"/>
+    <w:lvl w:ilvl="0" w:tplc="04090001">
+      <w:start w:val="1"/>
+      <w:numFmt w:val="bullet"/>
+      <w:lvlText w:val=""/>
+      <w:lvlJc w:val="left"/>
+      <w:pPr>
+        <w:ind w:left="1440" w:hanging="360"/>
+      </w:pPr>
+      <w:rPr>
+        <w:rFonts w:ascii="Symbol" w:hAnsi="Symbol" w:hint="default"/>
+      </w:rPr>
+    </w:lvl>
+    <w:lvl w:ilvl="1" w:tplc="04090003" w:tentative="1">
+      <w:start w:val="1"/>
+      <w:numFmt w:val="bullet"/>
+      <w:lvlText w:val="o"/>
+      <w:lvlJc w:val="left"/>
+      <w:pPr>
+        <w:ind w:left="2160" w:hanging="360"/>
+      </w:pPr>
+      <w:rPr>
+        <w:rFonts w:ascii="Courier New" w:hAnsi="Courier New" w:cs="Courier New" w:hint="default"/>
+      </w:rPr>
+    </w:lvl>
+    <w:lvl w:ilvl="2" w:tplc="04090005" w:tentative="1">
+      <w:start w:val="1"/>
+      <w:numFmt w:val="bullet"/>
+      <w:lvlText w:val=""/>
+      <w:lvlJc w:val="left"/>
+      <w:pPr>
+        <w:ind w:left="2880" w:hanging="360"/>
+      </w:pPr>
+      <w:rPr>
+        <w:rFonts w:ascii="Wingdings" w:hAnsi="Wingdings" w:hint="default"/>
+      </w:rPr>
+    </w:lvl>
+    <w:lvl w:ilvl="3" w:tplc="04090001" w:tentative="1">
+      <w:start w:val="1"/>
+      <w:numFmt w:val="bullet"/>
+      <w:lvlText w:val=""/>
+      <w:lvlJc w:val="left"/>
+      <w:pPr>
+        <w:ind w:left="3600" w:hanging="360"/>
+      </w:pPr>
+      <w:rPr>
+        <w:rFonts w:ascii="Symbol" w:hAnsi="Symbol" w:hint="default"/>
+      </w:rPr>
+    </w:lvl>
+    <w:lvl w:ilvl="4" w:tplc="04090003" w:tentative="1">
+      <w:start w:val="1"/>
+      <w:numFmt w:val="bullet"/>
+      <w:lvlText w:val="o"/>
+      <w:lvlJc w:val="left"/>
+      <w:pPr>
+        <w:ind w:left="4320" w:hanging="360"/>
+      </w:pPr>
+      <w:rPr>
+        <w:rFonts w:ascii="Courier New" w:hAnsi="Courier New" w:cs="Courier New" w:hint="default"/>
+      </w:rPr>
+    </w:lvl>
+    <w:lvl w:ilvl="5" w:tplc="04090005" w:tentative="1">
+      <w:start w:val="1"/>
+      <w:numFmt w:val="bullet"/>
+      <w:lvlText w:val=""/>
+      <w:lvlJc w:val="left"/>
+      <w:pPr>
+        <w:ind w:left="5040" w:hanging="360"/>
+      </w:pPr>
+      <w:rPr>
+        <w:rFonts w:ascii="Wingdings" w:hAnsi="Wingdings" w:hint="default"/>
+      </w:rPr>
+    </w:lvl>
+    <w:lvl w:ilvl="6" w:tplc="04090001" w:tentative="1">
+      <w:start w:val="1"/>
+      <w:numFmt w:val="bullet"/>
+      <w:lvlText w:val=""/>
+      <w:lvlJc w:val="left"/>
+      <w:pPr>
+        <w:ind w:left="5760" w:hanging="360"/>
+      </w:pPr>
+      <w:rPr>
+        <w:rFonts w:ascii="Symbol" w:hAnsi="Symbol" w:hint="default"/>
+      </w:rPr>
+    </w:lvl>
+    <w:lvl w:ilvl="7" w:tplc="04090003" w:tentative="1">
+      <w:start w:val="1"/>
+      <w:numFmt w:val="bullet"/>
+      <w:lvlText w:val="o"/>
+      <w:lvlJc w:val="left"/>
+      <w:pPr>
+        <w:ind w:left="6480" w:hanging="360"/>
+      </w:pPr>
+      <w:rPr>
+        <w:rFonts w:ascii="Courier New" w:hAnsi="Courier New" w:cs="Courier New" w:hint="default"/>
+      </w:rPr>
+    </w:lvl>
+    <w:lvl w:ilvl="8" w:tplc="04090005" w:tentative="1">
+      <w:start w:val="1"/>
+      <w:numFmt w:val="bullet"/>
+      <w:lvlText w:val=""/>
+      <w:lvlJc w:val="left"/>
+      <w:pPr>
+        <w:ind w:left="7200" w:hanging="360"/>
+      </w:pPr>
+      <w:rPr>
+        <w:rFonts w:ascii="Wingdings" w:hAnsi="Wingdings" w:hint="default"/>
+      </w:rPr>
+    </w:lvl>
+  </w:abstractNum>
+  <w:abstractNum w:abstractNumId="2" w15:restartNumberingAfterBreak="0">
     <w:nsid w:val="1A2236BF"/>
     <w:multiLevelType w:val="multilevel"/>
     <w:tmpl w:val="1848C814"/>
@@ -5236,7 +6213,121 @@
       </w:rPr>
     </w:lvl>
   </w:abstractNum>
-  <w:abstractNum w:abstractNumId="2" w15:restartNumberingAfterBreak="0">
+  <w:abstractNum w:abstractNumId="3" w15:restartNumberingAfterBreak="0">
+    <w:nsid w:val="2EB92DBE"/>
+    <w:multiLevelType w:val="hybridMultilevel"/>
+    <w:tmpl w:val="3984E4D0"/>
+    <w:lvl w:ilvl="0" w:tplc="A1C45A8E">
+      <w:start w:val="1"/>
+      <w:numFmt w:val="decimal"/>
+      <w:lvlText w:val="%1."/>
+      <w:lvlJc w:val="left"/>
+      <w:pPr>
+        <w:ind w:left="720" w:hanging="360"/>
+      </w:pPr>
+      <w:rPr>
+        <w:rFonts w:hint="default"/>
+        <w:b w:val="0"/>
+      </w:rPr>
+    </w:lvl>
+    <w:lvl w:ilvl="1" w:tplc="04090003" w:tentative="1">
+      <w:start w:val="1"/>
+      <w:numFmt w:val="bullet"/>
+      <w:lvlText w:val="o"/>
+      <w:lvlJc w:val="left"/>
+      <w:pPr>
+        <w:ind w:left="1440" w:hanging="360"/>
+      </w:pPr>
+      <w:rPr>
+        <w:rFonts w:ascii="Courier New" w:hAnsi="Courier New" w:cs="Courier New" w:hint="default"/>
+      </w:rPr>
+    </w:lvl>
+    <w:lvl w:ilvl="2" w:tplc="04090005" w:tentative="1">
+      <w:start w:val="1"/>
+      <w:numFmt w:val="bullet"/>
+      <w:lvlText w:val=""/>
+      <w:lvlJc w:val="left"/>
+      <w:pPr>
+        <w:ind w:left="2160" w:hanging="360"/>
+      </w:pPr>
+      <w:rPr>
+        <w:rFonts w:ascii="Wingdings" w:hAnsi="Wingdings" w:hint="default"/>
+      </w:rPr>
+    </w:lvl>
+    <w:lvl w:ilvl="3" w:tplc="04090001" w:tentative="1">
+      <w:start w:val="1"/>
+      <w:numFmt w:val="bullet"/>
+      <w:lvlText w:val=""/>
+      <w:lvlJc w:val="left"/>
+      <w:pPr>
+        <w:ind w:left="2880" w:hanging="360"/>
+      </w:pPr>
+      <w:rPr>
+        <w:rFonts w:ascii="Symbol" w:hAnsi="Symbol" w:hint="default"/>
+      </w:rPr>
+    </w:lvl>
+    <w:lvl w:ilvl="4" w:tplc="04090003" w:tentative="1">
+      <w:start w:val="1"/>
+      <w:numFmt w:val="bullet"/>
+      <w:lvlText w:val="o"/>
+      <w:lvlJc w:val="left"/>
+      <w:pPr>
+        <w:ind w:left="3600" w:hanging="360"/>
+      </w:pPr>
+      <w:rPr>
+        <w:rFonts w:ascii="Courier New" w:hAnsi="Courier New" w:cs="Courier New" w:hint="default"/>
+      </w:rPr>
+    </w:lvl>
+    <w:lvl w:ilvl="5" w:tplc="04090005" w:tentative="1">
+      <w:start w:val="1"/>
+      <w:numFmt w:val="bullet"/>
+      <w:lvlText w:val=""/>
+      <w:lvlJc w:val="left"/>
+      <w:pPr>
+        <w:ind w:left="4320" w:hanging="360"/>
+      </w:pPr>
+      <w:rPr>
+        <w:rFonts w:ascii="Wingdings" w:hAnsi="Wingdings" w:hint="default"/>
+      </w:rPr>
+    </w:lvl>
+    <w:lvl w:ilvl="6" w:tplc="04090001" w:tentative="1">
+      <w:start w:val="1"/>
+      <w:numFmt w:val="bullet"/>
+      <w:lvlText w:val=""/>
+      <w:lvlJc w:val="left"/>
+      <w:pPr>
+        <w:ind w:left="5040" w:hanging="360"/>
+      </w:pPr>
+      <w:rPr>
+        <w:rFonts w:ascii="Symbol" w:hAnsi="Symbol" w:hint="default"/>
+      </w:rPr>
+    </w:lvl>
+    <w:lvl w:ilvl="7" w:tplc="04090003" w:tentative="1">
+      <w:start w:val="1"/>
+      <w:numFmt w:val="bullet"/>
+      <w:lvlText w:val="o"/>
+      <w:lvlJc w:val="left"/>
+      <w:pPr>
+        <w:ind w:left="5760" w:hanging="360"/>
+      </w:pPr>
+      <w:rPr>
+        <w:rFonts w:ascii="Courier New" w:hAnsi="Courier New" w:cs="Courier New" w:hint="default"/>
+      </w:rPr>
+    </w:lvl>
+    <w:lvl w:ilvl="8" w:tplc="04090005" w:tentative="1">
+      <w:start w:val="1"/>
+      <w:numFmt w:val="bullet"/>
+      <w:lvlText w:val=""/>
+      <w:lvlJc w:val="left"/>
+      <w:pPr>
+        <w:ind w:left="6480" w:hanging="360"/>
+      </w:pPr>
+      <w:rPr>
+        <w:rFonts w:ascii="Wingdings" w:hAnsi="Wingdings" w:hint="default"/>
+      </w:rPr>
+    </w:lvl>
+  </w:abstractNum>
+  <w:abstractNum w:abstractNumId="4" w15:restartNumberingAfterBreak="0">
     <w:nsid w:val="37AB4EBC"/>
     <w:multiLevelType w:val="multilevel"/>
     <w:tmpl w:val="6A443DE4"/>
@@ -5349,13 +6440,13 @@
       </w:rPr>
     </w:lvl>
   </w:abstractNum>
-  <w:abstractNum w:abstractNumId="3" w15:restartNumberingAfterBreak="0">
+  <w:abstractNum w:abstractNumId="5" w15:restartNumberingAfterBreak="0">
     <w:nsid w:val="48F3550E"/>
     <w:multiLevelType w:val="multilevel"/>
     <w:tmpl w:val="155EFBC6"/>
     <w:numStyleLink w:val="ImportedStyle1"/>
   </w:abstractNum>
-  <w:abstractNum w:abstractNumId="4" w15:restartNumberingAfterBreak="0">
+  <w:abstractNum w:abstractNumId="6" w15:restartNumberingAfterBreak="0">
     <w:nsid w:val="4E780E1B"/>
     <w:multiLevelType w:val="multilevel"/>
     <w:tmpl w:val="FFAE6998"/>
@@ -5476,7 +6567,7 @@
       </w:rPr>
     </w:lvl>
   </w:abstractNum>
-  <w:abstractNum w:abstractNumId="5" w15:restartNumberingAfterBreak="0">
+  <w:abstractNum w:abstractNumId="7" w15:restartNumberingAfterBreak="0">
     <w:nsid w:val="509A5B25"/>
     <w:multiLevelType w:val="multilevel"/>
     <w:tmpl w:val="A9B05590"/>
@@ -5589,7 +6680,120 @@
       </w:rPr>
     </w:lvl>
   </w:abstractNum>
-  <w:abstractNum w:abstractNumId="6" w15:restartNumberingAfterBreak="0">
+  <w:abstractNum w:abstractNumId="8" w15:restartNumberingAfterBreak="0">
+    <w:nsid w:val="50CB3620"/>
+    <w:multiLevelType w:val="hybridMultilevel"/>
+    <w:tmpl w:val="623AC4C2"/>
+    <w:lvl w:ilvl="0" w:tplc="04090001">
+      <w:start w:val="1"/>
+      <w:numFmt w:val="bullet"/>
+      <w:lvlText w:val=""/>
+      <w:lvlJc w:val="left"/>
+      <w:pPr>
+        <w:ind w:left="1440" w:hanging="360"/>
+      </w:pPr>
+      <w:rPr>
+        <w:rFonts w:ascii="Symbol" w:hAnsi="Symbol" w:hint="default"/>
+      </w:rPr>
+    </w:lvl>
+    <w:lvl w:ilvl="1" w:tplc="04090003" w:tentative="1">
+      <w:start w:val="1"/>
+      <w:numFmt w:val="bullet"/>
+      <w:lvlText w:val="o"/>
+      <w:lvlJc w:val="left"/>
+      <w:pPr>
+        <w:ind w:left="2160" w:hanging="360"/>
+      </w:pPr>
+      <w:rPr>
+        <w:rFonts w:ascii="Courier New" w:hAnsi="Courier New" w:cs="Courier New" w:hint="default"/>
+      </w:rPr>
+    </w:lvl>
+    <w:lvl w:ilvl="2" w:tplc="04090005" w:tentative="1">
+      <w:start w:val="1"/>
+      <w:numFmt w:val="bullet"/>
+      <w:lvlText w:val=""/>
+      <w:lvlJc w:val="left"/>
+      <w:pPr>
+        <w:ind w:left="2880" w:hanging="360"/>
+      </w:pPr>
+      <w:rPr>
+        <w:rFonts w:ascii="Wingdings" w:hAnsi="Wingdings" w:hint="default"/>
+      </w:rPr>
+    </w:lvl>
+    <w:lvl w:ilvl="3" w:tplc="04090001" w:tentative="1">
+      <w:start w:val="1"/>
+      <w:numFmt w:val="bullet"/>
+      <w:lvlText w:val=""/>
+      <w:lvlJc w:val="left"/>
+      <w:pPr>
+        <w:ind w:left="3600" w:hanging="360"/>
+      </w:pPr>
+      <w:rPr>
+        <w:rFonts w:ascii="Symbol" w:hAnsi="Symbol" w:hint="default"/>
+      </w:rPr>
+    </w:lvl>
+    <w:lvl w:ilvl="4" w:tplc="04090003" w:tentative="1">
+      <w:start w:val="1"/>
+      <w:numFmt w:val="bullet"/>
+      <w:lvlText w:val="o"/>
+      <w:lvlJc w:val="left"/>
+      <w:pPr>
+        <w:ind w:left="4320" w:hanging="360"/>
+      </w:pPr>
+      <w:rPr>
+        <w:rFonts w:ascii="Courier New" w:hAnsi="Courier New" w:cs="Courier New" w:hint="default"/>
+      </w:rPr>
+    </w:lvl>
+    <w:lvl w:ilvl="5" w:tplc="04090005" w:tentative="1">
+      <w:start w:val="1"/>
+      <w:numFmt w:val="bullet"/>
+      <w:lvlText w:val=""/>
+      <w:lvlJc w:val="left"/>
+      <w:pPr>
+        <w:ind w:left="5040" w:hanging="360"/>
+      </w:pPr>
+      <w:rPr>
+        <w:rFonts w:ascii="Wingdings" w:hAnsi="Wingdings" w:hint="default"/>
+      </w:rPr>
+    </w:lvl>
+    <w:lvl w:ilvl="6" w:tplc="04090001" w:tentative="1">
+      <w:start w:val="1"/>
+      <w:numFmt w:val="bullet"/>
+      <w:lvlText w:val=""/>
+      <w:lvlJc w:val="left"/>
+      <w:pPr>
+        <w:ind w:left="5760" w:hanging="360"/>
+      </w:pPr>
+      <w:rPr>
+        <w:rFonts w:ascii="Symbol" w:hAnsi="Symbol" w:hint="default"/>
+      </w:rPr>
+    </w:lvl>
+    <w:lvl w:ilvl="7" w:tplc="04090003" w:tentative="1">
+      <w:start w:val="1"/>
+      <w:numFmt w:val="bullet"/>
+      <w:lvlText w:val="o"/>
+      <w:lvlJc w:val="left"/>
+      <w:pPr>
+        <w:ind w:left="6480" w:hanging="360"/>
+      </w:pPr>
+      <w:rPr>
+        <w:rFonts w:ascii="Courier New" w:hAnsi="Courier New" w:cs="Courier New" w:hint="default"/>
+      </w:rPr>
+    </w:lvl>
+    <w:lvl w:ilvl="8" w:tplc="04090005" w:tentative="1">
+      <w:start w:val="1"/>
+      <w:numFmt w:val="bullet"/>
+      <w:lvlText w:val=""/>
+      <w:lvlJc w:val="left"/>
+      <w:pPr>
+        <w:ind w:left="7200" w:hanging="360"/>
+      </w:pPr>
+      <w:rPr>
+        <w:rFonts w:ascii="Wingdings" w:hAnsi="Wingdings" w:hint="default"/>
+      </w:rPr>
+    </w:lvl>
+  </w:abstractNum>
+  <w:abstractNum w:abstractNumId="9" w15:restartNumberingAfterBreak="0">
     <w:nsid w:val="56695505"/>
     <w:multiLevelType w:val="multilevel"/>
     <w:tmpl w:val="155EFBC6"/>
@@ -5827,7 +7031,7 @@
       </w:rPr>
     </w:lvl>
   </w:abstractNum>
-  <w:abstractNum w:abstractNumId="7" w15:restartNumberingAfterBreak="0">
+  <w:abstractNum w:abstractNumId="10" w15:restartNumberingAfterBreak="0">
     <w:nsid w:val="6FC954AE"/>
     <w:multiLevelType w:val="hybridMultilevel"/>
     <w:tmpl w:val="CD248C20"/>
@@ -5940,7 +7144,7 @@
       </w:rPr>
     </w:lvl>
   </w:abstractNum>
-  <w:abstractNum w:abstractNumId="8" w15:restartNumberingAfterBreak="0">
+  <w:abstractNum w:abstractNumId="11" w15:restartNumberingAfterBreak="0">
     <w:nsid w:val="74B04A01"/>
     <w:multiLevelType w:val="multilevel"/>
     <w:tmpl w:val="495E1A04"/>
@@ -6061,32 +7265,514 @@
       </w:rPr>
     </w:lvl>
   </w:abstractNum>
+  <w:abstractNum w:abstractNumId="12" w15:restartNumberingAfterBreak="0">
+    <w:nsid w:val="74D5690F"/>
+    <w:multiLevelType w:val="hybridMultilevel"/>
+    <w:tmpl w:val="6F6CE484"/>
+    <w:lvl w:ilvl="0" w:tplc="04090001">
+      <w:start w:val="1"/>
+      <w:numFmt w:val="bullet"/>
+      <w:lvlText w:val=""/>
+      <w:lvlJc w:val="left"/>
+      <w:pPr>
+        <w:ind w:left="1440" w:hanging="360"/>
+      </w:pPr>
+      <w:rPr>
+        <w:rFonts w:ascii="Symbol" w:hAnsi="Symbol" w:hint="default"/>
+      </w:rPr>
+    </w:lvl>
+    <w:lvl w:ilvl="1" w:tplc="04090003" w:tentative="1">
+      <w:start w:val="1"/>
+      <w:numFmt w:val="bullet"/>
+      <w:lvlText w:val="o"/>
+      <w:lvlJc w:val="left"/>
+      <w:pPr>
+        <w:ind w:left="2160" w:hanging="360"/>
+      </w:pPr>
+      <w:rPr>
+        <w:rFonts w:ascii="Courier New" w:hAnsi="Courier New" w:cs="Courier New" w:hint="default"/>
+      </w:rPr>
+    </w:lvl>
+    <w:lvl w:ilvl="2" w:tplc="04090005" w:tentative="1">
+      <w:start w:val="1"/>
+      <w:numFmt w:val="bullet"/>
+      <w:lvlText w:val=""/>
+      <w:lvlJc w:val="left"/>
+      <w:pPr>
+        <w:ind w:left="2880" w:hanging="360"/>
+      </w:pPr>
+      <w:rPr>
+        <w:rFonts w:ascii="Wingdings" w:hAnsi="Wingdings" w:hint="default"/>
+      </w:rPr>
+    </w:lvl>
+    <w:lvl w:ilvl="3" w:tplc="04090001" w:tentative="1">
+      <w:start w:val="1"/>
+      <w:numFmt w:val="bullet"/>
+      <w:lvlText w:val=""/>
+      <w:lvlJc w:val="left"/>
+      <w:pPr>
+        <w:ind w:left="3600" w:hanging="360"/>
+      </w:pPr>
+      <w:rPr>
+        <w:rFonts w:ascii="Symbol" w:hAnsi="Symbol" w:hint="default"/>
+      </w:rPr>
+    </w:lvl>
+    <w:lvl w:ilvl="4" w:tplc="04090003" w:tentative="1">
+      <w:start w:val="1"/>
+      <w:numFmt w:val="bullet"/>
+      <w:lvlText w:val="o"/>
+      <w:lvlJc w:val="left"/>
+      <w:pPr>
+        <w:ind w:left="4320" w:hanging="360"/>
+      </w:pPr>
+      <w:rPr>
+        <w:rFonts w:ascii="Courier New" w:hAnsi="Courier New" w:cs="Courier New" w:hint="default"/>
+      </w:rPr>
+    </w:lvl>
+    <w:lvl w:ilvl="5" w:tplc="04090005" w:tentative="1">
+      <w:start w:val="1"/>
+      <w:numFmt w:val="bullet"/>
+      <w:lvlText w:val=""/>
+      <w:lvlJc w:val="left"/>
+      <w:pPr>
+        <w:ind w:left="5040" w:hanging="360"/>
+      </w:pPr>
+      <w:rPr>
+        <w:rFonts w:ascii="Wingdings" w:hAnsi="Wingdings" w:hint="default"/>
+      </w:rPr>
+    </w:lvl>
+    <w:lvl w:ilvl="6" w:tplc="04090001" w:tentative="1">
+      <w:start w:val="1"/>
+      <w:numFmt w:val="bullet"/>
+      <w:lvlText w:val=""/>
+      <w:lvlJc w:val="left"/>
+      <w:pPr>
+        <w:ind w:left="5760" w:hanging="360"/>
+      </w:pPr>
+      <w:rPr>
+        <w:rFonts w:ascii="Symbol" w:hAnsi="Symbol" w:hint="default"/>
+      </w:rPr>
+    </w:lvl>
+    <w:lvl w:ilvl="7" w:tplc="04090003" w:tentative="1">
+      <w:start w:val="1"/>
+      <w:numFmt w:val="bullet"/>
+      <w:lvlText w:val="o"/>
+      <w:lvlJc w:val="left"/>
+      <w:pPr>
+        <w:ind w:left="6480" w:hanging="360"/>
+      </w:pPr>
+      <w:rPr>
+        <w:rFonts w:ascii="Courier New" w:hAnsi="Courier New" w:cs="Courier New" w:hint="default"/>
+      </w:rPr>
+    </w:lvl>
+    <w:lvl w:ilvl="8" w:tplc="04090005" w:tentative="1">
+      <w:start w:val="1"/>
+      <w:numFmt w:val="bullet"/>
+      <w:lvlText w:val=""/>
+      <w:lvlJc w:val="left"/>
+      <w:pPr>
+        <w:ind w:left="7200" w:hanging="360"/>
+      </w:pPr>
+      <w:rPr>
+        <w:rFonts w:ascii="Wingdings" w:hAnsi="Wingdings" w:hint="default"/>
+      </w:rPr>
+    </w:lvl>
+  </w:abstractNum>
+  <w:abstractNum w:abstractNumId="13" w15:restartNumberingAfterBreak="0">
+    <w:nsid w:val="76F61206"/>
+    <w:multiLevelType w:val="multilevel"/>
+    <w:tmpl w:val="4484113E"/>
+    <w:lvl w:ilvl="0">
+      <w:start w:val="1"/>
+      <w:numFmt w:val="decimal"/>
+      <w:lvlText w:val="%1."/>
+      <w:lvlJc w:val="left"/>
+      <w:pPr>
+        <w:ind w:left="720" w:hanging="360"/>
+      </w:pPr>
+      <w:rPr>
+        <w:rFonts w:hint="default"/>
+        <w:b w:val="0"/>
+      </w:rPr>
+    </w:lvl>
+    <w:lvl w:ilvl="1">
+      <w:start w:val="2"/>
+      <w:numFmt w:val="decimal"/>
+      <w:isLgl/>
+      <w:lvlText w:val="%1.%2."/>
+      <w:lvlJc w:val="left"/>
+      <w:pPr>
+        <w:ind w:left="915" w:hanging="555"/>
+      </w:pPr>
+      <w:rPr>
+        <w:rFonts w:hint="default"/>
+      </w:rPr>
+    </w:lvl>
+    <w:lvl w:ilvl="2">
+      <w:start w:val="1"/>
+      <w:numFmt w:val="decimal"/>
+      <w:isLgl/>
+      <w:lvlText w:val="%1.%2.%3."/>
+      <w:lvlJc w:val="left"/>
+      <w:pPr>
+        <w:ind w:left="1080" w:hanging="720"/>
+      </w:pPr>
+      <w:rPr>
+        <w:rFonts w:hint="default"/>
+      </w:rPr>
+    </w:lvl>
+    <w:lvl w:ilvl="3">
+      <w:start w:val="1"/>
+      <w:numFmt w:val="decimal"/>
+      <w:isLgl/>
+      <w:lvlText w:val="%1.%2.%3.%4."/>
+      <w:lvlJc w:val="left"/>
+      <w:pPr>
+        <w:ind w:left="1080" w:hanging="720"/>
+      </w:pPr>
+      <w:rPr>
+        <w:rFonts w:hint="default"/>
+      </w:rPr>
+    </w:lvl>
+    <w:lvl w:ilvl="4">
+      <w:start w:val="1"/>
+      <w:numFmt w:val="decimal"/>
+      <w:isLgl/>
+      <w:lvlText w:val="%1.%2.%3.%4.%5."/>
+      <w:lvlJc w:val="left"/>
+      <w:pPr>
+        <w:ind w:left="1440" w:hanging="1080"/>
+      </w:pPr>
+      <w:rPr>
+        <w:rFonts w:hint="default"/>
+      </w:rPr>
+    </w:lvl>
+    <w:lvl w:ilvl="5">
+      <w:start w:val="1"/>
+      <w:numFmt w:val="decimal"/>
+      <w:isLgl/>
+      <w:lvlText w:val="%1.%2.%3.%4.%5.%6."/>
+      <w:lvlJc w:val="left"/>
+      <w:pPr>
+        <w:ind w:left="1440" w:hanging="1080"/>
+      </w:pPr>
+      <w:rPr>
+        <w:rFonts w:hint="default"/>
+      </w:rPr>
+    </w:lvl>
+    <w:lvl w:ilvl="6">
+      <w:start w:val="1"/>
+      <w:numFmt w:val="decimal"/>
+      <w:isLgl/>
+      <w:lvlText w:val="%1.%2.%3.%4.%5.%6.%7."/>
+      <w:lvlJc w:val="left"/>
+      <w:pPr>
+        <w:ind w:left="1800" w:hanging="1440"/>
+      </w:pPr>
+      <w:rPr>
+        <w:rFonts w:hint="default"/>
+      </w:rPr>
+    </w:lvl>
+    <w:lvl w:ilvl="7">
+      <w:start w:val="1"/>
+      <w:numFmt w:val="decimal"/>
+      <w:isLgl/>
+      <w:lvlText w:val="%1.%2.%3.%4.%5.%6.%7.%8."/>
+      <w:lvlJc w:val="left"/>
+      <w:pPr>
+        <w:ind w:left="1800" w:hanging="1440"/>
+      </w:pPr>
+      <w:rPr>
+        <w:rFonts w:hint="default"/>
+      </w:rPr>
+    </w:lvl>
+    <w:lvl w:ilvl="8">
+      <w:start w:val="1"/>
+      <w:numFmt w:val="decimal"/>
+      <w:isLgl/>
+      <w:lvlText w:val="%1.%2.%3.%4.%5.%6.%7.%8.%9."/>
+      <w:lvlJc w:val="left"/>
+      <w:pPr>
+        <w:ind w:left="2160" w:hanging="1800"/>
+      </w:pPr>
+      <w:rPr>
+        <w:rFonts w:hint="default"/>
+      </w:rPr>
+    </w:lvl>
+  </w:abstractNum>
+  <w:abstractNum w:abstractNumId="14" w15:restartNumberingAfterBreak="0">
+    <w:nsid w:val="79895F3B"/>
+    <w:multiLevelType w:val="hybridMultilevel"/>
+    <w:tmpl w:val="52D88D0E"/>
+    <w:lvl w:ilvl="0" w:tplc="04090001">
+      <w:start w:val="1"/>
+      <w:numFmt w:val="bullet"/>
+      <w:lvlText w:val=""/>
+      <w:lvlJc w:val="left"/>
+      <w:pPr>
+        <w:ind w:left="1440" w:hanging="360"/>
+      </w:pPr>
+      <w:rPr>
+        <w:rFonts w:ascii="Symbol" w:hAnsi="Symbol" w:hint="default"/>
+      </w:rPr>
+    </w:lvl>
+    <w:lvl w:ilvl="1" w:tplc="04090003" w:tentative="1">
+      <w:start w:val="1"/>
+      <w:numFmt w:val="bullet"/>
+      <w:lvlText w:val="o"/>
+      <w:lvlJc w:val="left"/>
+      <w:pPr>
+        <w:ind w:left="2160" w:hanging="360"/>
+      </w:pPr>
+      <w:rPr>
+        <w:rFonts w:ascii="Courier New" w:hAnsi="Courier New" w:cs="Courier New" w:hint="default"/>
+      </w:rPr>
+    </w:lvl>
+    <w:lvl w:ilvl="2" w:tplc="04090005" w:tentative="1">
+      <w:start w:val="1"/>
+      <w:numFmt w:val="bullet"/>
+      <w:lvlText w:val=""/>
+      <w:lvlJc w:val="left"/>
+      <w:pPr>
+        <w:ind w:left="2880" w:hanging="360"/>
+      </w:pPr>
+      <w:rPr>
+        <w:rFonts w:ascii="Wingdings" w:hAnsi="Wingdings" w:hint="default"/>
+      </w:rPr>
+    </w:lvl>
+    <w:lvl w:ilvl="3" w:tplc="04090001" w:tentative="1">
+      <w:start w:val="1"/>
+      <w:numFmt w:val="bullet"/>
+      <w:lvlText w:val=""/>
+      <w:lvlJc w:val="left"/>
+      <w:pPr>
+        <w:ind w:left="3600" w:hanging="360"/>
+      </w:pPr>
+      <w:rPr>
+        <w:rFonts w:ascii="Symbol" w:hAnsi="Symbol" w:hint="default"/>
+      </w:rPr>
+    </w:lvl>
+    <w:lvl w:ilvl="4" w:tplc="04090003" w:tentative="1">
+      <w:start w:val="1"/>
+      <w:numFmt w:val="bullet"/>
+      <w:lvlText w:val="o"/>
+      <w:lvlJc w:val="left"/>
+      <w:pPr>
+        <w:ind w:left="4320" w:hanging="360"/>
+      </w:pPr>
+      <w:rPr>
+        <w:rFonts w:ascii="Courier New" w:hAnsi="Courier New" w:cs="Courier New" w:hint="default"/>
+      </w:rPr>
+    </w:lvl>
+    <w:lvl w:ilvl="5" w:tplc="04090005" w:tentative="1">
+      <w:start w:val="1"/>
+      <w:numFmt w:val="bullet"/>
+      <w:lvlText w:val=""/>
+      <w:lvlJc w:val="left"/>
+      <w:pPr>
+        <w:ind w:left="5040" w:hanging="360"/>
+      </w:pPr>
+      <w:rPr>
+        <w:rFonts w:ascii="Wingdings" w:hAnsi="Wingdings" w:hint="default"/>
+      </w:rPr>
+    </w:lvl>
+    <w:lvl w:ilvl="6" w:tplc="04090001" w:tentative="1">
+      <w:start w:val="1"/>
+      <w:numFmt w:val="bullet"/>
+      <w:lvlText w:val=""/>
+      <w:lvlJc w:val="left"/>
+      <w:pPr>
+        <w:ind w:left="5760" w:hanging="360"/>
+      </w:pPr>
+      <w:rPr>
+        <w:rFonts w:ascii="Symbol" w:hAnsi="Symbol" w:hint="default"/>
+      </w:rPr>
+    </w:lvl>
+    <w:lvl w:ilvl="7" w:tplc="04090003" w:tentative="1">
+      <w:start w:val="1"/>
+      <w:numFmt w:val="bullet"/>
+      <w:lvlText w:val="o"/>
+      <w:lvlJc w:val="left"/>
+      <w:pPr>
+        <w:ind w:left="6480" w:hanging="360"/>
+      </w:pPr>
+      <w:rPr>
+        <w:rFonts w:ascii="Courier New" w:hAnsi="Courier New" w:cs="Courier New" w:hint="default"/>
+      </w:rPr>
+    </w:lvl>
+    <w:lvl w:ilvl="8" w:tplc="04090005" w:tentative="1">
+      <w:start w:val="1"/>
+      <w:numFmt w:val="bullet"/>
+      <w:lvlText w:val=""/>
+      <w:lvlJc w:val="left"/>
+      <w:pPr>
+        <w:ind w:left="7200" w:hanging="360"/>
+      </w:pPr>
+      <w:rPr>
+        <w:rFonts w:ascii="Wingdings" w:hAnsi="Wingdings" w:hint="default"/>
+      </w:rPr>
+    </w:lvl>
+  </w:abstractNum>
+  <w:abstractNum w:abstractNumId="15" w15:restartNumberingAfterBreak="0">
+    <w:nsid w:val="7CFD5450"/>
+    <w:multiLevelType w:val="hybridMultilevel"/>
+    <w:tmpl w:val="81EE2E44"/>
+    <w:lvl w:ilvl="0" w:tplc="04090001">
+      <w:start w:val="1"/>
+      <w:numFmt w:val="bullet"/>
+      <w:lvlText w:val=""/>
+      <w:lvlJc w:val="left"/>
+      <w:pPr>
+        <w:ind w:left="1440" w:hanging="360"/>
+      </w:pPr>
+      <w:rPr>
+        <w:rFonts w:ascii="Symbol" w:hAnsi="Symbol" w:hint="default"/>
+      </w:rPr>
+    </w:lvl>
+    <w:lvl w:ilvl="1" w:tplc="04090003" w:tentative="1">
+      <w:start w:val="1"/>
+      <w:numFmt w:val="bullet"/>
+      <w:lvlText w:val="o"/>
+      <w:lvlJc w:val="left"/>
+      <w:pPr>
+        <w:ind w:left="2160" w:hanging="360"/>
+      </w:pPr>
+      <w:rPr>
+        <w:rFonts w:ascii="Courier New" w:hAnsi="Courier New" w:cs="Courier New" w:hint="default"/>
+      </w:rPr>
+    </w:lvl>
+    <w:lvl w:ilvl="2" w:tplc="04090005" w:tentative="1">
+      <w:start w:val="1"/>
+      <w:numFmt w:val="bullet"/>
+      <w:lvlText w:val=""/>
+      <w:lvlJc w:val="left"/>
+      <w:pPr>
+        <w:ind w:left="2880" w:hanging="360"/>
+      </w:pPr>
+      <w:rPr>
+        <w:rFonts w:ascii="Wingdings" w:hAnsi="Wingdings" w:hint="default"/>
+      </w:rPr>
+    </w:lvl>
+    <w:lvl w:ilvl="3" w:tplc="04090001" w:tentative="1">
+      <w:start w:val="1"/>
+      <w:numFmt w:val="bullet"/>
+      <w:lvlText w:val=""/>
+      <w:lvlJc w:val="left"/>
+      <w:pPr>
+        <w:ind w:left="3600" w:hanging="360"/>
+      </w:pPr>
+      <w:rPr>
+        <w:rFonts w:ascii="Symbol" w:hAnsi="Symbol" w:hint="default"/>
+      </w:rPr>
+    </w:lvl>
+    <w:lvl w:ilvl="4" w:tplc="04090003" w:tentative="1">
+      <w:start w:val="1"/>
+      <w:numFmt w:val="bullet"/>
+      <w:lvlText w:val="o"/>
+      <w:lvlJc w:val="left"/>
+      <w:pPr>
+        <w:ind w:left="4320" w:hanging="360"/>
+      </w:pPr>
+      <w:rPr>
+        <w:rFonts w:ascii="Courier New" w:hAnsi="Courier New" w:cs="Courier New" w:hint="default"/>
+      </w:rPr>
+    </w:lvl>
+    <w:lvl w:ilvl="5" w:tplc="04090005" w:tentative="1">
+      <w:start w:val="1"/>
+      <w:numFmt w:val="bullet"/>
+      <w:lvlText w:val=""/>
+      <w:lvlJc w:val="left"/>
+      <w:pPr>
+        <w:ind w:left="5040" w:hanging="360"/>
+      </w:pPr>
+      <w:rPr>
+        <w:rFonts w:ascii="Wingdings" w:hAnsi="Wingdings" w:hint="default"/>
+      </w:rPr>
+    </w:lvl>
+    <w:lvl w:ilvl="6" w:tplc="04090001" w:tentative="1">
+      <w:start w:val="1"/>
+      <w:numFmt w:val="bullet"/>
+      <w:lvlText w:val=""/>
+      <w:lvlJc w:val="left"/>
+      <w:pPr>
+        <w:ind w:left="5760" w:hanging="360"/>
+      </w:pPr>
+      <w:rPr>
+        <w:rFonts w:ascii="Symbol" w:hAnsi="Symbol" w:hint="default"/>
+      </w:rPr>
+    </w:lvl>
+    <w:lvl w:ilvl="7" w:tplc="04090003" w:tentative="1">
+      <w:start w:val="1"/>
+      <w:numFmt w:val="bullet"/>
+      <w:lvlText w:val="o"/>
+      <w:lvlJc w:val="left"/>
+      <w:pPr>
+        <w:ind w:left="6480" w:hanging="360"/>
+      </w:pPr>
+      <w:rPr>
+        <w:rFonts w:ascii="Courier New" w:hAnsi="Courier New" w:cs="Courier New" w:hint="default"/>
+      </w:rPr>
+    </w:lvl>
+    <w:lvl w:ilvl="8" w:tplc="04090005" w:tentative="1">
+      <w:start w:val="1"/>
+      <w:numFmt w:val="bullet"/>
+      <w:lvlText w:val=""/>
+      <w:lvlJc w:val="left"/>
+      <w:pPr>
+        <w:ind w:left="7200" w:hanging="360"/>
+      </w:pPr>
+      <w:rPr>
+        <w:rFonts w:ascii="Wingdings" w:hAnsi="Wingdings" w:hint="default"/>
+      </w:rPr>
+    </w:lvl>
+  </w:abstractNum>
   <w:num w:numId="1">
-    <w:abstractNumId w:val="6"/>
+    <w:abstractNumId w:val="9"/>
   </w:num>
   <w:num w:numId="2">
-    <w:abstractNumId w:val="3"/>
+    <w:abstractNumId w:val="5"/>
   </w:num>
   <w:num w:numId="3">
+    <w:abstractNumId w:val="4"/>
+  </w:num>
+  <w:num w:numId="4">
+    <w:abstractNumId w:val="10"/>
+  </w:num>
+  <w:num w:numId="5">
     <w:abstractNumId w:val="2"/>
   </w:num>
-  <w:num w:numId="4">
+  <w:num w:numId="6">
     <w:abstractNumId w:val="7"/>
-  </w:num>
-  <w:num w:numId="5">
-    <w:abstractNumId w:val="1"/>
-  </w:num>
-  <w:num w:numId="6">
-    <w:abstractNumId w:val="5"/>
   </w:num>
   <w:num w:numId="7">
     <w:abstractNumId w:val="0"/>
   </w:num>
   <w:num w:numId="8">
-    <w:abstractNumId w:val="4"/>
+    <w:abstractNumId w:val="6"/>
   </w:num>
   <w:num w:numId="9">
+    <w:abstractNumId w:val="11"/>
+  </w:num>
+  <w:num w:numId="10">
+    <w:abstractNumId w:val="3"/>
+  </w:num>
+  <w:num w:numId="11">
+    <w:abstractNumId w:val="13"/>
+  </w:num>
+  <w:num w:numId="12">
+    <w:abstractNumId w:val="1"/>
+  </w:num>
+  <w:num w:numId="13">
+    <w:abstractNumId w:val="12"/>
+  </w:num>
+  <w:num w:numId="14">
     <w:abstractNumId w:val="8"/>
+  </w:num>
+  <w:num w:numId="15">
+    <w:abstractNumId w:val="14"/>
+  </w:num>
+  <w:num w:numId="16">
+    <w:abstractNumId w:val="15"/>
   </w:num>
 </w:numbering>
 </file>
@@ -6132,7 +7818,7 @@
     <w:lsdException w:name="toc 2" w:semiHidden="1" w:uiPriority="39" w:unhideWhenUsed="1"/>
     <w:lsdException w:name="toc 3" w:semiHidden="1" w:uiPriority="39" w:unhideWhenUsed="1"/>
     <w:lsdException w:name="toc 4" w:semiHidden="1" w:uiPriority="39" w:unhideWhenUsed="1"/>
-    <w:lsdException w:name="toc 5" w:semiHidden="1" w:uiPriority="39" w:unhideWhenUsed="1"/>
+    <w:lsdException w:name="toc 5" w:semiHidden="1" w:uiPriority="0" w:unhideWhenUsed="1"/>
     <w:lsdException w:name="toc 6" w:semiHidden="1" w:uiPriority="39" w:unhideWhenUsed="1"/>
     <w:lsdException w:name="toc 7" w:semiHidden="1" w:uiPriority="39" w:unhideWhenUsed="1"/>
     <w:lsdException w:name="toc 8" w:semiHidden="1" w:uiPriority="39" w:unhideWhenUsed="1"/>
@@ -6794,6 +8480,25 @@
       <w:szCs w:val="26"/>
     </w:rPr>
   </w:style>
+  <w:style w:type="paragraph" w:styleId="TOC5">
+    <w:name w:val="toc 5"/>
+    <w:basedOn w:val="Normal"/>
+    <w:next w:val="Normal"/>
+    <w:autoRedefine/>
+    <w:semiHidden/>
+    <w:rsid w:val="00070915"/>
+    <w:pPr>
+      <w:tabs>
+        <w:tab w:val="clear" w:pos="180"/>
+        <w:tab w:val="clear" w:pos="360"/>
+        <w:tab w:val="clear" w:pos="720"/>
+      </w:tabs>
+      <w:ind w:left="960"/>
+    </w:pPr>
+    <w:rPr>
+      <w:sz w:val="18"/>
+    </w:rPr>
+  </w:style>
 </w:styles>
 </file>
 

</xml_diff>

<commit_message>
Placed ER Diagram in the document
</commit_message>
<xml_diff>
--- a/Documentation/Project_Documentation (4).docx
+++ b/Documentation/Project_Documentation (4).docx
@@ -236,67 +236,145 @@
           <w:szCs w:val="44"/>
         </w:rPr>
       </w:pPr>
+      <w:proofErr w:type="spellStart"/>
       <w:r>
         <w:rPr>
           <w:color w:val="000000"/>
           <w:sz w:val="44"/>
           <w:szCs w:val="44"/>
         </w:rPr>
-        <w:t>Deepthi Tejaswani Chokka</w:t>
-      </w:r>
-    </w:p>
-    <w:p>
-      <w:pPr>
-        <w:jc w:val="center"/>
+        <w:t>Deepthi</w:t>
+      </w:r>
+      <w:proofErr w:type="spellEnd"/>
+      <w:r>
         <w:rPr>
           <w:color w:val="000000"/>
           <w:sz w:val="44"/>
           <w:szCs w:val="44"/>
         </w:rPr>
-      </w:pPr>
+        <w:t xml:space="preserve"> </w:t>
+      </w:r>
+      <w:proofErr w:type="spellStart"/>
       <w:r>
         <w:rPr>
           <w:color w:val="000000"/>
           <w:sz w:val="44"/>
           <w:szCs w:val="44"/>
         </w:rPr>
-        <w:t>Nikitha Kethireddy</w:t>
-      </w:r>
-    </w:p>
-    <w:p>
-      <w:pPr>
-        <w:jc w:val="center"/>
+        <w:t>Tejaswani</w:t>
+      </w:r>
+      <w:proofErr w:type="spellEnd"/>
+      <w:r>
         <w:rPr>
           <w:color w:val="000000"/>
           <w:sz w:val="44"/>
           <w:szCs w:val="44"/>
         </w:rPr>
-      </w:pPr>
+        <w:t xml:space="preserve"> </w:t>
+      </w:r>
+      <w:proofErr w:type="spellStart"/>
       <w:r>
         <w:rPr>
           <w:color w:val="000000"/>
           <w:sz w:val="44"/>
           <w:szCs w:val="44"/>
         </w:rPr>
-        <w:t>Suma Soma</w:t>
-      </w:r>
+        <w:t>Chokka</w:t>
+      </w:r>
+      <w:proofErr w:type="spellEnd"/>
     </w:p>
     <w:p>
       <w:pPr>
         <w:jc w:val="center"/>
-        <w:rPr>
-          <w:sz w:val="44"/>
-          <w:szCs w:val="44"/>
-        </w:rPr>
-      </w:pPr>
-      <w:r>
         <w:rPr>
           <w:color w:val="000000"/>
           <w:sz w:val="44"/>
           <w:szCs w:val="44"/>
         </w:rPr>
-        <w:t>Sushma Yedugani</w:t>
-      </w:r>
+      </w:pPr>
+      <w:proofErr w:type="spellStart"/>
+      <w:r>
+        <w:rPr>
+          <w:color w:val="000000"/>
+          <w:sz w:val="44"/>
+          <w:szCs w:val="44"/>
+        </w:rPr>
+        <w:t>Nikitha</w:t>
+      </w:r>
+      <w:proofErr w:type="spellEnd"/>
+      <w:r>
+        <w:rPr>
+          <w:color w:val="000000"/>
+          <w:sz w:val="44"/>
+          <w:szCs w:val="44"/>
+        </w:rPr>
+        <w:t xml:space="preserve"> </w:t>
+      </w:r>
+      <w:proofErr w:type="spellStart"/>
+      <w:r>
+        <w:rPr>
+          <w:color w:val="000000"/>
+          <w:sz w:val="44"/>
+          <w:szCs w:val="44"/>
+        </w:rPr>
+        <w:t>Kethireddy</w:t>
+      </w:r>
+      <w:proofErr w:type="spellEnd"/>
+    </w:p>
+    <w:p>
+      <w:pPr>
+        <w:jc w:val="center"/>
+        <w:rPr>
+          <w:color w:val="000000"/>
+          <w:sz w:val="44"/>
+          <w:szCs w:val="44"/>
+        </w:rPr>
+      </w:pPr>
+      <w:r>
+        <w:rPr>
+          <w:color w:val="000000"/>
+          <w:sz w:val="44"/>
+          <w:szCs w:val="44"/>
+        </w:rPr>
+        <w:t>Suma Soma</w:t>
+      </w:r>
+    </w:p>
+    <w:p>
+      <w:pPr>
+        <w:jc w:val="center"/>
+        <w:rPr>
+          <w:sz w:val="44"/>
+          <w:szCs w:val="44"/>
+        </w:rPr>
+      </w:pPr>
+      <w:proofErr w:type="spellStart"/>
+      <w:r>
+        <w:rPr>
+          <w:color w:val="000000"/>
+          <w:sz w:val="44"/>
+          <w:szCs w:val="44"/>
+        </w:rPr>
+        <w:t>Sushma</w:t>
+      </w:r>
+      <w:proofErr w:type="spellEnd"/>
+      <w:r>
+        <w:rPr>
+          <w:color w:val="000000"/>
+          <w:sz w:val="44"/>
+          <w:szCs w:val="44"/>
+        </w:rPr>
+        <w:t xml:space="preserve"> </w:t>
+      </w:r>
+      <w:proofErr w:type="spellStart"/>
+      <w:r>
+        <w:rPr>
+          <w:color w:val="000000"/>
+          <w:sz w:val="44"/>
+          <w:szCs w:val="44"/>
+        </w:rPr>
+        <w:t>Yedugani</w:t>
+      </w:r>
+      <w:proofErr w:type="spellEnd"/>
     </w:p>
     <w:p>
       <w:pPr>
@@ -5715,6 +5793,137 @@
     <w:p>
       <w:pPr>
         <w:pStyle w:val="Title"/>
+      </w:pPr>
+      <w:r>
+        <w:lastRenderedPageBreak/>
+        <w:t>4. Design</w:t>
+      </w:r>
+      <w:bookmarkStart w:id="4" w:name="_GoBack"/>
+      <w:bookmarkEnd w:id="4"/>
+    </w:p>
+    <w:p>
+      <w:pPr>
+        <w:pStyle w:val="Heading1"/>
+      </w:pPr>
+      <w:r>
+        <w:t>4.1. ER diagram</w:t>
+      </w:r>
+    </w:p>
+    <w:p/>
+    <w:p>
+      <w:pPr>
+        <w:pStyle w:val="Heading2"/>
+      </w:pPr>
+      <w:r>
+        <w:rPr>
+          <w:noProof/>
+        </w:rPr>
+        <w:drawing>
+          <wp:inline distT="0" distB="0" distL="0" distR="0">
+            <wp:extent cx="6334125" cy="4895850"/>
+            <wp:effectExtent l="0" t="0" r="9525" b="0"/>
+            <wp:docPr id="2" name="Picture 2" descr="ER-Diagram"/>
+            <wp:cNvGraphicFramePr>
+              <a:graphicFrameLocks xmlns:a="http://schemas.openxmlformats.org/drawingml/2006/main" noChangeAspect="1"/>
+            </wp:cNvGraphicFramePr>
+            <a:graphic xmlns:a="http://schemas.openxmlformats.org/drawingml/2006/main">
+              <a:graphicData uri="http://schemas.openxmlformats.org/drawingml/2006/picture">
+                <pic:pic xmlns:pic="http://schemas.openxmlformats.org/drawingml/2006/picture">
+                  <pic:nvPicPr>
+                    <pic:cNvPr id="0" name="Picture 3" descr="ER-Diagram"/>
+                    <pic:cNvPicPr>
+                      <a:picLocks noChangeAspect="1" noChangeArrowheads="1"/>
+                    </pic:cNvPicPr>
+                  </pic:nvPicPr>
+                  <pic:blipFill>
+                    <a:blip r:embed="rId15">
+                      <a:extLst>
+                        <a:ext uri="{28A0092B-C50C-407E-A947-70E740481C1C}">
+                          <a14:useLocalDpi xmlns:a14="http://schemas.microsoft.com/office/drawing/2010/main" val="0"/>
+                        </a:ext>
+                      </a:extLst>
+                    </a:blip>
+                    <a:srcRect/>
+                    <a:stretch>
+                      <a:fillRect/>
+                    </a:stretch>
+                  </pic:blipFill>
+                  <pic:spPr bwMode="auto">
+                    <a:xfrm>
+                      <a:off x="0" y="0"/>
+                      <a:ext cx="6334125" cy="4895850"/>
+                    </a:xfrm>
+                    <a:prstGeom prst="rect">
+                      <a:avLst/>
+                    </a:prstGeom>
+                    <a:noFill/>
+                    <a:ln>
+                      <a:noFill/>
+                    </a:ln>
+                  </pic:spPr>
+                </pic:pic>
+              </a:graphicData>
+            </a:graphic>
+          </wp:inline>
+        </w:drawing>
+      </w:r>
+    </w:p>
+    <w:p/>
+    <w:p>
+      <w:r>
+        <w:t xml:space="preserve">For this app we need to store admin information, Product information, Customer information, Order information, Payment information. Admin Table contains all the employees who has right to edit the website information. Customer Table contains all the information about customer. We can back track the payment and order information by placing </w:t>
+      </w:r>
+      <w:proofErr w:type="spellStart"/>
+      <w:r>
+        <w:t>CheckNum</w:t>
+      </w:r>
+      <w:proofErr w:type="spellEnd"/>
+      <w:r>
+        <w:t xml:space="preserve"> and Order ID in the customer table.</w:t>
+      </w:r>
+    </w:p>
+    <w:p>
+      <w:r>
+        <w:t xml:space="preserve">All the products in the website will be there in the product table. Product table contain attributes ID, SKU, Name, Price, Weight, </w:t>
+      </w:r>
+      <w:proofErr w:type="spellStart"/>
+      <w:r>
+        <w:t>Qty</w:t>
+      </w:r>
+      <w:proofErr w:type="spellEnd"/>
+      <w:r>
+        <w:t xml:space="preserve">, Image, Description. </w:t>
+      </w:r>
+      <w:proofErr w:type="spellStart"/>
+      <w:r>
+        <w:t>Order_Product</w:t>
+      </w:r>
+      <w:proofErr w:type="spellEnd"/>
+      <w:r>
+        <w:t xml:space="preserve"> contains </w:t>
+      </w:r>
+      <w:proofErr w:type="spellStart"/>
+      <w:r>
+        <w:t>orderID</w:t>
+      </w:r>
+      <w:proofErr w:type="spellEnd"/>
+      <w:r>
+        <w:t xml:space="preserve"> and </w:t>
+      </w:r>
+      <w:proofErr w:type="spellStart"/>
+      <w:r>
+        <w:t>productID</w:t>
+      </w:r>
+      <w:proofErr w:type="spellEnd"/>
+      <w:r>
+        <w:t>. So that we can tract both order information and product information. Order table contains order id and customer ID. So, we track which customer has which order.</w:t>
+      </w:r>
+    </w:p>
+    <w:p/>
+    <w:p/>
+    <w:p>
+      <w:pPr>
+        <w:pStyle w:val="Title"/>
         <w:rPr>
           <w:rStyle w:val="Strong"/>
         </w:rPr>
@@ -5729,10 +5938,7 @@
         </w:rPr>
       </w:pPr>
     </w:p>
-    <w:p>
-      <w:bookmarkStart w:id="4" w:name="_GoBack"/>
-      <w:bookmarkEnd w:id="4"/>
-    </w:p>
+    <w:p/>
     <w:sectPr>
       <w:pgSz w:w="12240" w:h="15840"/>
       <w:pgMar w:top="1440" w:right="1440" w:bottom="1440" w:left="1440" w:header="720" w:footer="720" w:gutter="0"/>

</xml_diff>